<commit_message>
Mise à jour du document avec le journal de bord des 3 séances de Septembre.
</commit_message>
<xml_diff>
--- a/mcot.docx
+++ b/mcot.docx
@@ -27,36 +27,318 @@
     <w:p>
       <w:pPr>
         <w:rPr>
+          <w:rFonts w:cstheme="minorHAnsi"/>
           <w:b/>
           <w:bCs/>
-          <w:sz w:val="36"/>
-          <w:szCs w:val="36"/>
+          <w:sz w:val="24"/>
+          <w:szCs w:val="24"/>
           <w:u w:val="single"/>
         </w:rPr>
       </w:pPr>
     </w:p>
     <w:p>
       <w:pPr>
-        <w:rPr>
-          <w:sz w:val="24"/>
-          <w:szCs w:val="24"/>
-        </w:rPr>
-      </w:pPr>
-      <w:r>
-        <w:rPr>
-          <w:sz w:val="24"/>
-          <w:szCs w:val="24"/>
-        </w:rPr>
-        <w:t>1 :</w:t>
+        <w:spacing w:after="0" w:line="240" w:lineRule="auto"/>
+        <w:rPr>
+          <w:rFonts w:eastAsia="Times New Roman" w:cstheme="minorHAnsi"/>
+          <w:sz w:val="24"/>
+          <w:szCs w:val="24"/>
+          <w:lang w:eastAsia="fr-FR"/>
+        </w:rPr>
+      </w:pPr>
+      <w:r>
+        <w:rPr>
+          <w:rFonts w:eastAsia="Times New Roman" w:cstheme="minorHAnsi"/>
+          <w:color w:val="000000"/>
+          <w:sz w:val="24"/>
+          <w:szCs w:val="24"/>
+          <w:lang w:eastAsia="fr-FR"/>
+        </w:rPr>
+        <w:t>15/09 :</w:t>
       </w:r>
     </w:p>
     <w:p>
       <w:pPr>
-        <w:rPr>
-          <w:sz w:val="24"/>
-          <w:szCs w:val="24"/>
-        </w:rPr>
-      </w:pPr>
+        <w:spacing w:after="0" w:line="240" w:lineRule="auto"/>
+        <w:rPr>
+          <w:rFonts w:eastAsia="Times New Roman" w:cstheme="minorHAnsi"/>
+          <w:sz w:val="24"/>
+          <w:szCs w:val="24"/>
+          <w:lang w:eastAsia="fr-FR"/>
+        </w:rPr>
+      </w:pPr>
+      <w:r>
+        <w:rPr>
+          <w:rFonts w:eastAsia="Times New Roman" w:cstheme="minorHAnsi"/>
+          <w:color w:val="000000"/>
+          <w:sz w:val="24"/>
+          <w:szCs w:val="24"/>
+          <w:lang w:eastAsia="fr-FR"/>
+        </w:rPr>
+        <w:t>Découverte</w:t>
+      </w:r>
+      <w:r>
+        <w:rPr>
+          <w:rFonts w:eastAsia="Times New Roman" w:cstheme="minorHAnsi"/>
+          <w:color w:val="000000"/>
+          <w:sz w:val="24"/>
+          <w:szCs w:val="24"/>
+          <w:lang w:eastAsia="fr-FR"/>
+        </w:rPr>
+        <w:t xml:space="preserve"> des thèses de Thomas PENNE, (Nathanael Rota inaccessible en ligne), et début de la recherche sur les filtre de </w:t>
+      </w:r>
+      <w:proofErr w:type="spellStart"/>
+      <w:r>
+        <w:rPr>
+          <w:rFonts w:eastAsia="Times New Roman" w:cstheme="minorHAnsi"/>
+          <w:color w:val="000000"/>
+          <w:sz w:val="24"/>
+          <w:szCs w:val="24"/>
+          <w:lang w:eastAsia="fr-FR"/>
+        </w:rPr>
+        <w:t>kalman</w:t>
+      </w:r>
+      <w:proofErr w:type="spellEnd"/>
+      <w:r>
+        <w:rPr>
+          <w:rFonts w:eastAsia="Times New Roman" w:cstheme="minorHAnsi"/>
+          <w:color w:val="000000"/>
+          <w:sz w:val="24"/>
+          <w:szCs w:val="24"/>
+          <w:lang w:eastAsia="fr-FR"/>
+        </w:rPr>
+        <w:t xml:space="preserve"> (filtre bayésien) et </w:t>
+      </w:r>
+      <w:proofErr w:type="spellStart"/>
+      <w:r>
+        <w:rPr>
+          <w:rFonts w:eastAsia="Times New Roman" w:cstheme="minorHAnsi"/>
+          <w:color w:val="000000"/>
+          <w:sz w:val="24"/>
+          <w:szCs w:val="24"/>
+          <w:lang w:eastAsia="fr-FR"/>
+        </w:rPr>
+        <w:t>particle</w:t>
+      </w:r>
+      <w:proofErr w:type="spellEnd"/>
+      <w:r>
+        <w:rPr>
+          <w:rFonts w:eastAsia="Times New Roman" w:cstheme="minorHAnsi"/>
+          <w:color w:val="000000"/>
+          <w:sz w:val="24"/>
+          <w:szCs w:val="24"/>
+          <w:lang w:eastAsia="fr-FR"/>
+        </w:rPr>
+        <w:t xml:space="preserve"> image </w:t>
+      </w:r>
+      <w:proofErr w:type="spellStart"/>
+      <w:r>
+        <w:rPr>
+          <w:rFonts w:eastAsia="Times New Roman" w:cstheme="minorHAnsi"/>
+          <w:color w:val="000000"/>
+          <w:sz w:val="24"/>
+          <w:szCs w:val="24"/>
+          <w:lang w:eastAsia="fr-FR"/>
+        </w:rPr>
+        <w:t>velocimetry</w:t>
+      </w:r>
+      <w:proofErr w:type="spellEnd"/>
+      <w:r>
+        <w:rPr>
+          <w:rFonts w:eastAsia="Times New Roman" w:cstheme="minorHAnsi"/>
+          <w:color w:val="000000"/>
+          <w:sz w:val="24"/>
+          <w:szCs w:val="24"/>
+          <w:lang w:eastAsia="fr-FR"/>
+        </w:rPr>
+        <w:t xml:space="preserve"> (mouvement de foule)</w:t>
+      </w:r>
+    </w:p>
+    <w:p>
+      <w:pPr>
+        <w:spacing w:after="0" w:line="240" w:lineRule="auto"/>
+        <w:rPr>
+          <w:rFonts w:eastAsia="Times New Roman" w:cstheme="minorHAnsi"/>
+          <w:sz w:val="24"/>
+          <w:szCs w:val="24"/>
+          <w:lang w:eastAsia="fr-FR"/>
+        </w:rPr>
+      </w:pPr>
+    </w:p>
+    <w:p>
+      <w:pPr>
+        <w:spacing w:after="0" w:line="240" w:lineRule="auto"/>
+        <w:rPr>
+          <w:rFonts w:eastAsia="Times New Roman" w:cstheme="minorHAnsi"/>
+          <w:sz w:val="24"/>
+          <w:szCs w:val="24"/>
+          <w:lang w:eastAsia="fr-FR"/>
+        </w:rPr>
+      </w:pPr>
+      <w:r>
+        <w:rPr>
+          <w:rFonts w:eastAsia="Times New Roman" w:cstheme="minorHAnsi"/>
+          <w:color w:val="000000"/>
+          <w:sz w:val="24"/>
+          <w:szCs w:val="24"/>
+          <w:lang w:eastAsia="fr-FR"/>
+        </w:rPr>
+        <w:t>22/09 :</w:t>
+      </w:r>
+    </w:p>
+    <w:p>
+      <w:pPr>
+        <w:spacing w:after="0" w:line="240" w:lineRule="auto"/>
+        <w:rPr>
+          <w:rFonts w:eastAsia="Times New Roman" w:cstheme="minorHAnsi"/>
+          <w:sz w:val="24"/>
+          <w:szCs w:val="24"/>
+          <w:lang w:eastAsia="fr-FR"/>
+        </w:rPr>
+      </w:pPr>
+      <w:r>
+        <w:rPr>
+          <w:rFonts w:eastAsia="Times New Roman" w:cstheme="minorHAnsi"/>
+          <w:color w:val="000000"/>
+          <w:sz w:val="24"/>
+          <w:szCs w:val="24"/>
+          <w:lang w:eastAsia="fr-FR"/>
+        </w:rPr>
+        <w:t>Découverte</w:t>
+      </w:r>
+      <w:r>
+        <w:rPr>
+          <w:rFonts w:eastAsia="Times New Roman" w:cstheme="minorHAnsi"/>
+          <w:color w:val="000000"/>
+          <w:sz w:val="24"/>
+          <w:szCs w:val="24"/>
+          <w:lang w:eastAsia="fr-FR"/>
+        </w:rPr>
+        <w:t xml:space="preserve"> de la thèse d’Ali </w:t>
+      </w:r>
+      <w:proofErr w:type="spellStart"/>
+      <w:r>
+        <w:rPr>
+          <w:rFonts w:eastAsia="Times New Roman" w:cstheme="minorHAnsi"/>
+          <w:color w:val="000000"/>
+          <w:sz w:val="24"/>
+          <w:szCs w:val="24"/>
+          <w:lang w:eastAsia="fr-FR"/>
+        </w:rPr>
+        <w:t>Darwich</w:t>
+      </w:r>
+      <w:proofErr w:type="spellEnd"/>
+      <w:r>
+        <w:rPr>
+          <w:rFonts w:eastAsia="Times New Roman" w:cstheme="minorHAnsi"/>
+          <w:color w:val="000000"/>
+          <w:sz w:val="24"/>
+          <w:szCs w:val="24"/>
+          <w:lang w:eastAsia="fr-FR"/>
+        </w:rPr>
+        <w:t xml:space="preserve">, du mémoire de Mohamed </w:t>
+      </w:r>
+      <w:proofErr w:type="spellStart"/>
+      <w:r>
+        <w:rPr>
+          <w:rFonts w:eastAsia="Times New Roman" w:cstheme="minorHAnsi"/>
+          <w:color w:val="000000"/>
+          <w:sz w:val="24"/>
+          <w:szCs w:val="24"/>
+          <w:lang w:eastAsia="fr-FR"/>
+        </w:rPr>
+        <w:t>Dahmane</w:t>
+      </w:r>
+      <w:proofErr w:type="spellEnd"/>
+      <w:r>
+        <w:rPr>
+          <w:rFonts w:eastAsia="Times New Roman" w:cstheme="minorHAnsi"/>
+          <w:color w:val="000000"/>
+          <w:sz w:val="24"/>
+          <w:szCs w:val="24"/>
+          <w:lang w:eastAsia="fr-FR"/>
+        </w:rPr>
+        <w:t xml:space="preserve">, début de la conception de l’algorithme en m’appuyant sur la thèse d’Ali </w:t>
+      </w:r>
+      <w:proofErr w:type="spellStart"/>
+      <w:r>
+        <w:rPr>
+          <w:rFonts w:eastAsia="Times New Roman" w:cstheme="minorHAnsi"/>
+          <w:color w:val="000000"/>
+          <w:sz w:val="24"/>
+          <w:szCs w:val="24"/>
+          <w:lang w:eastAsia="fr-FR"/>
+        </w:rPr>
+        <w:t>Darwich</w:t>
+      </w:r>
+      <w:proofErr w:type="spellEnd"/>
+      <w:r>
+        <w:rPr>
+          <w:rFonts w:eastAsia="Times New Roman" w:cstheme="minorHAnsi"/>
+          <w:color w:val="000000"/>
+          <w:sz w:val="24"/>
+          <w:szCs w:val="24"/>
+          <w:lang w:eastAsia="fr-FR"/>
+        </w:rPr>
+        <w:t xml:space="preserve"> qui utilise un modèle de soustraction d’image, plus performant sur des caméras fixes</w:t>
+      </w:r>
+    </w:p>
+    <w:p>
+      <w:pPr>
+        <w:spacing w:line="240" w:lineRule="auto"/>
+        <w:rPr>
+          <w:rFonts w:cstheme="minorHAnsi"/>
+          <w:sz w:val="24"/>
+          <w:szCs w:val="24"/>
+        </w:rPr>
+      </w:pPr>
+    </w:p>
+    <w:p>
+      <w:pPr>
+        <w:spacing w:after="0" w:line="240" w:lineRule="auto"/>
+        <w:rPr>
+          <w:rFonts w:eastAsia="Times New Roman" w:cstheme="minorHAnsi"/>
+          <w:sz w:val="24"/>
+          <w:szCs w:val="24"/>
+          <w:lang w:eastAsia="fr-FR"/>
+        </w:rPr>
+      </w:pPr>
+      <w:r>
+        <w:rPr>
+          <w:rFonts w:cstheme="minorHAnsi"/>
+          <w:sz w:val="24"/>
+          <w:szCs w:val="24"/>
+        </w:rPr>
+        <w:t xml:space="preserve">29/09 : </w:t>
+      </w:r>
+    </w:p>
+    <w:p>
+      <w:pPr>
+        <w:spacing w:line="240" w:lineRule="auto"/>
+        <w:rPr>
+          <w:rFonts w:cstheme="minorHAnsi"/>
+          <w:sz w:val="24"/>
+          <w:szCs w:val="24"/>
+        </w:rPr>
+      </w:pPr>
+      <w:r>
+        <w:rPr>
+          <w:rFonts w:cstheme="minorHAnsi"/>
+          <w:sz w:val="24"/>
+          <w:szCs w:val="24"/>
+        </w:rPr>
+        <w:t xml:space="preserve">Création du </w:t>
+      </w:r>
+      <w:proofErr w:type="spellStart"/>
+      <w:r>
+        <w:rPr>
+          <w:rFonts w:cstheme="minorHAnsi"/>
+          <w:sz w:val="24"/>
+          <w:szCs w:val="24"/>
+        </w:rPr>
+        <w:t>Github</w:t>
+      </w:r>
+      <w:proofErr w:type="spellEnd"/>
     </w:p>
     <w:sectPr>
       <w:pgSz w:w="11906" w:h="16838"/>
@@ -602,6 +884,23 @@
       <w:contextualSpacing/>
     </w:pPr>
   </w:style>
+  <w:style w:type="paragraph" w:styleId="NormalWeb">
+    <w:name w:val="Normal (Web)"/>
+    <w:basedOn w:val="Normal"/>
+    <w:uiPriority w:val="99"/>
+    <w:semiHidden/>
+    <w:unhideWhenUsed/>
+    <w:rsid w:val="00FF18CE"/>
+    <w:pPr>
+      <w:spacing w:before="100" w:beforeAutospacing="1" w:after="100" w:afterAutospacing="1" w:line="240" w:lineRule="auto"/>
+    </w:pPr>
+    <w:rPr>
+      <w:rFonts w:ascii="Times New Roman" w:eastAsia="Times New Roman" w:hAnsi="Times New Roman" w:cs="Times New Roman"/>
+      <w:sz w:val="24"/>
+      <w:szCs w:val="24"/>
+      <w:lang w:eastAsia="fr-FR"/>
+    </w:rPr>
+  </w:style>
 </w:styles>
 </file>
 

</xml_diff>

<commit_message>
Création du premier programme qui effectue des soustraction d'image en .pgm
</commit_message>
<xml_diff>
--- a/mcot.docx
+++ b/mcot.docx
@@ -75,8 +75,30 @@
           <w:szCs w:val="24"/>
           <w:lang w:eastAsia="fr-FR"/>
         </w:rPr>
-        <w:t>Découverte</w:t>
+        <w:t>Découverte des thèses de Thomas PENNE, (Nathanael Rota inaccessible en ligne), et début de la recherche sur les filtre de kalman (filtre bayésien) et particle image velocimetry (mouvement de foule)</w:t>
       </w:r>
+    </w:p>
+    <w:p>
+      <w:pPr>
+        <w:spacing w:after="0" w:line="240" w:lineRule="auto"/>
+        <w:rPr>
+          <w:rFonts w:eastAsia="Times New Roman" w:cstheme="minorHAnsi"/>
+          <w:sz w:val="24"/>
+          <w:szCs w:val="24"/>
+          <w:lang w:eastAsia="fr-FR"/>
+        </w:rPr>
+      </w:pPr>
+    </w:p>
+    <w:p>
+      <w:pPr>
+        <w:spacing w:after="0" w:line="240" w:lineRule="auto"/>
+        <w:rPr>
+          <w:rFonts w:eastAsia="Times New Roman" w:cstheme="minorHAnsi"/>
+          <w:sz w:val="24"/>
+          <w:szCs w:val="24"/>
+          <w:lang w:eastAsia="fr-FR"/>
+        </w:rPr>
+      </w:pPr>
       <w:r>
         <w:rPr>
           <w:rFonts w:eastAsia="Times New Roman" w:cstheme="minorHAnsi"/>
@@ -85,9 +107,19 @@
           <w:szCs w:val="24"/>
           <w:lang w:eastAsia="fr-FR"/>
         </w:rPr>
-        <w:t xml:space="preserve"> des thèses de Thomas PENNE, (Nathanael Rota inaccessible en ligne), et début de la recherche sur les filtre de </w:t>
+        <w:t>22/09 :</w:t>
       </w:r>
-      <w:proofErr w:type="spellStart"/>
+    </w:p>
+    <w:p>
+      <w:pPr>
+        <w:spacing w:after="0" w:line="240" w:lineRule="auto"/>
+        <w:rPr>
+          <w:rFonts w:eastAsia="Times New Roman" w:cstheme="minorHAnsi"/>
+          <w:sz w:val="24"/>
+          <w:szCs w:val="24"/>
+          <w:lang w:eastAsia="fr-FR"/>
+        </w:rPr>
+      </w:pPr>
       <w:r>
         <w:rPr>
           <w:rFonts w:eastAsia="Times New Roman" w:cstheme="minorHAnsi"/>
@@ -96,191 +128,7 @@
           <w:szCs w:val="24"/>
           <w:lang w:eastAsia="fr-FR"/>
         </w:rPr>
-        <w:t>kalman</w:t>
-      </w:r>
-      <w:proofErr w:type="spellEnd"/>
-      <w:r>
-        <w:rPr>
-          <w:rFonts w:eastAsia="Times New Roman" w:cstheme="minorHAnsi"/>
-          <w:color w:val="000000"/>
-          <w:sz w:val="24"/>
-          <w:szCs w:val="24"/>
-          <w:lang w:eastAsia="fr-FR"/>
-        </w:rPr>
-        <w:t xml:space="preserve"> (filtre bayésien) et </w:t>
-      </w:r>
-      <w:proofErr w:type="spellStart"/>
-      <w:r>
-        <w:rPr>
-          <w:rFonts w:eastAsia="Times New Roman" w:cstheme="minorHAnsi"/>
-          <w:color w:val="000000"/>
-          <w:sz w:val="24"/>
-          <w:szCs w:val="24"/>
-          <w:lang w:eastAsia="fr-FR"/>
-        </w:rPr>
-        <w:t>particle</w:t>
-      </w:r>
-      <w:proofErr w:type="spellEnd"/>
-      <w:r>
-        <w:rPr>
-          <w:rFonts w:eastAsia="Times New Roman" w:cstheme="minorHAnsi"/>
-          <w:color w:val="000000"/>
-          <w:sz w:val="24"/>
-          <w:szCs w:val="24"/>
-          <w:lang w:eastAsia="fr-FR"/>
-        </w:rPr>
-        <w:t xml:space="preserve"> image </w:t>
-      </w:r>
-      <w:proofErr w:type="spellStart"/>
-      <w:r>
-        <w:rPr>
-          <w:rFonts w:eastAsia="Times New Roman" w:cstheme="minorHAnsi"/>
-          <w:color w:val="000000"/>
-          <w:sz w:val="24"/>
-          <w:szCs w:val="24"/>
-          <w:lang w:eastAsia="fr-FR"/>
-        </w:rPr>
-        <w:t>velocimetry</w:t>
-      </w:r>
-      <w:proofErr w:type="spellEnd"/>
-      <w:r>
-        <w:rPr>
-          <w:rFonts w:eastAsia="Times New Roman" w:cstheme="minorHAnsi"/>
-          <w:color w:val="000000"/>
-          <w:sz w:val="24"/>
-          <w:szCs w:val="24"/>
-          <w:lang w:eastAsia="fr-FR"/>
-        </w:rPr>
-        <w:t xml:space="preserve"> (mouvement de foule)</w:t>
-      </w:r>
-    </w:p>
-    <w:p>
-      <w:pPr>
-        <w:spacing w:after="0" w:line="240" w:lineRule="auto"/>
-        <w:rPr>
-          <w:rFonts w:eastAsia="Times New Roman" w:cstheme="minorHAnsi"/>
-          <w:sz w:val="24"/>
-          <w:szCs w:val="24"/>
-          <w:lang w:eastAsia="fr-FR"/>
-        </w:rPr>
-      </w:pPr>
-    </w:p>
-    <w:p>
-      <w:pPr>
-        <w:spacing w:after="0" w:line="240" w:lineRule="auto"/>
-        <w:rPr>
-          <w:rFonts w:eastAsia="Times New Roman" w:cstheme="minorHAnsi"/>
-          <w:sz w:val="24"/>
-          <w:szCs w:val="24"/>
-          <w:lang w:eastAsia="fr-FR"/>
-        </w:rPr>
-      </w:pPr>
-      <w:r>
-        <w:rPr>
-          <w:rFonts w:eastAsia="Times New Roman" w:cstheme="minorHAnsi"/>
-          <w:color w:val="000000"/>
-          <w:sz w:val="24"/>
-          <w:szCs w:val="24"/>
-          <w:lang w:eastAsia="fr-FR"/>
-        </w:rPr>
-        <w:t>22/09 :</w:t>
-      </w:r>
-    </w:p>
-    <w:p>
-      <w:pPr>
-        <w:spacing w:after="0" w:line="240" w:lineRule="auto"/>
-        <w:rPr>
-          <w:rFonts w:eastAsia="Times New Roman" w:cstheme="minorHAnsi"/>
-          <w:sz w:val="24"/>
-          <w:szCs w:val="24"/>
-          <w:lang w:eastAsia="fr-FR"/>
-        </w:rPr>
-      </w:pPr>
-      <w:r>
-        <w:rPr>
-          <w:rFonts w:eastAsia="Times New Roman" w:cstheme="minorHAnsi"/>
-          <w:color w:val="000000"/>
-          <w:sz w:val="24"/>
-          <w:szCs w:val="24"/>
-          <w:lang w:eastAsia="fr-FR"/>
-        </w:rPr>
-        <w:t>Découverte</w:t>
-      </w:r>
-      <w:r>
-        <w:rPr>
-          <w:rFonts w:eastAsia="Times New Roman" w:cstheme="minorHAnsi"/>
-          <w:color w:val="000000"/>
-          <w:sz w:val="24"/>
-          <w:szCs w:val="24"/>
-          <w:lang w:eastAsia="fr-FR"/>
-        </w:rPr>
-        <w:t xml:space="preserve"> de la thèse d’Ali </w:t>
-      </w:r>
-      <w:proofErr w:type="spellStart"/>
-      <w:r>
-        <w:rPr>
-          <w:rFonts w:eastAsia="Times New Roman" w:cstheme="minorHAnsi"/>
-          <w:color w:val="000000"/>
-          <w:sz w:val="24"/>
-          <w:szCs w:val="24"/>
-          <w:lang w:eastAsia="fr-FR"/>
-        </w:rPr>
-        <w:t>Darwich</w:t>
-      </w:r>
-      <w:proofErr w:type="spellEnd"/>
-      <w:r>
-        <w:rPr>
-          <w:rFonts w:eastAsia="Times New Roman" w:cstheme="minorHAnsi"/>
-          <w:color w:val="000000"/>
-          <w:sz w:val="24"/>
-          <w:szCs w:val="24"/>
-          <w:lang w:eastAsia="fr-FR"/>
-        </w:rPr>
-        <w:t xml:space="preserve">, du mémoire de Mohamed </w:t>
-      </w:r>
-      <w:proofErr w:type="spellStart"/>
-      <w:r>
-        <w:rPr>
-          <w:rFonts w:eastAsia="Times New Roman" w:cstheme="minorHAnsi"/>
-          <w:color w:val="000000"/>
-          <w:sz w:val="24"/>
-          <w:szCs w:val="24"/>
-          <w:lang w:eastAsia="fr-FR"/>
-        </w:rPr>
-        <w:t>Dahmane</w:t>
-      </w:r>
-      <w:proofErr w:type="spellEnd"/>
-      <w:r>
-        <w:rPr>
-          <w:rFonts w:eastAsia="Times New Roman" w:cstheme="minorHAnsi"/>
-          <w:color w:val="000000"/>
-          <w:sz w:val="24"/>
-          <w:szCs w:val="24"/>
-          <w:lang w:eastAsia="fr-FR"/>
-        </w:rPr>
-        <w:t xml:space="preserve">, début de la conception de l’algorithme en m’appuyant sur la thèse d’Ali </w:t>
-      </w:r>
-      <w:proofErr w:type="spellStart"/>
-      <w:r>
-        <w:rPr>
-          <w:rFonts w:eastAsia="Times New Roman" w:cstheme="minorHAnsi"/>
-          <w:color w:val="000000"/>
-          <w:sz w:val="24"/>
-          <w:szCs w:val="24"/>
-          <w:lang w:eastAsia="fr-FR"/>
-        </w:rPr>
-        <w:t>Darwich</w:t>
-      </w:r>
-      <w:proofErr w:type="spellEnd"/>
-      <w:r>
-        <w:rPr>
-          <w:rFonts w:eastAsia="Times New Roman" w:cstheme="minorHAnsi"/>
-          <w:color w:val="000000"/>
-          <w:sz w:val="24"/>
-          <w:szCs w:val="24"/>
-          <w:lang w:eastAsia="fr-FR"/>
-        </w:rPr>
-        <w:t xml:space="preserve"> qui utilise un modèle de soustraction d’image, plus performant sur des caméras fixes</w:t>
+        <w:t>Découverte de la thèse d’Ali Darwich, du mémoire de Mohamed Dahmane, début de la conception de l’algorithme en m’appuyant sur la thèse d’Ali Darwich qui utilise un modèle de soustraction d’image, plus performant sur des caméras fixes</w:t>
       </w:r>
     </w:p>
     <w:p>
@@ -327,18 +175,54 @@
           <w:sz w:val="24"/>
           <w:szCs w:val="24"/>
         </w:rPr>
-        <w:t xml:space="preserve">Création du </w:t>
+        <w:t>Création du Github</w:t>
       </w:r>
-      <w:proofErr w:type="spellStart"/>
+    </w:p>
+    <w:p>
+      <w:pPr>
+        <w:spacing w:line="240" w:lineRule="auto"/>
+        <w:rPr>
+          <w:rFonts w:cstheme="minorHAnsi"/>
+          <w:sz w:val="24"/>
+          <w:szCs w:val="24"/>
+        </w:rPr>
+      </w:pPr>
+    </w:p>
+    <w:p>
+      <w:pPr>
+        <w:spacing w:line="240" w:lineRule="auto"/>
+        <w:rPr>
+          <w:rFonts w:cstheme="minorHAnsi"/>
+          <w:sz w:val="24"/>
+          <w:szCs w:val="24"/>
+        </w:rPr>
+      </w:pPr>
       <w:r>
         <w:rPr>
           <w:rFonts w:cstheme="minorHAnsi"/>
           <w:sz w:val="24"/>
           <w:szCs w:val="24"/>
         </w:rPr>
-        <w:t>Github</w:t>
+        <w:t>06/10 et 13/10 :</w:t>
       </w:r>
-      <w:proofErr w:type="spellEnd"/>
+    </w:p>
+    <w:p>
+      <w:pPr>
+        <w:spacing w:line="240" w:lineRule="auto"/>
+        <w:rPr>
+          <w:rFonts w:cstheme="minorHAnsi"/>
+          <w:sz w:val="24"/>
+          <w:szCs w:val="24"/>
+        </w:rPr>
+      </w:pPr>
+      <w:r>
+        <w:rPr>
+          <w:rFonts w:cstheme="minorHAnsi"/>
+          <w:sz w:val="24"/>
+          <w:szCs w:val="24"/>
+        </w:rPr>
+        <w:t>Conception des programmes permettant de charger des images, les sauvegarder et soustraire des images pour voir le mouvement entre plusieurs images.</w:t>
+      </w:r>
     </w:p>
     <w:sectPr>
       <w:pgSz w:w="11906" w:h="16838"/>

</xml_diff>

<commit_message>
Mise à jour du Mcot et création d'une nouvelle fonction de soustraction de fond sur le fichier c.
</commit_message>
<xml_diff>
--- a/mcot.docx
+++ b/mcot.docx
@@ -4,6 +4,7 @@
   <w:body>
     <w:p>
       <w:pPr>
+        <w:spacing w:line="240" w:lineRule="auto"/>
         <w:jc w:val="center"/>
         <w:rPr>
           <w:b/>
@@ -26,23 +27,717 @@
     </w:p>
     <w:p>
       <w:pPr>
-        <w:rPr>
-          <w:rFonts w:cstheme="minorHAnsi"/>
-          <w:b/>
-          <w:bCs/>
-          <w:sz w:val="24"/>
-          <w:szCs w:val="24"/>
-          <w:u w:val="single"/>
-        </w:rPr>
-      </w:pPr>
+        <w:spacing w:line="240" w:lineRule="auto"/>
+        <w:rPr>
+          <w:rFonts w:cstheme="minorHAnsi"/>
+          <w:sz w:val="20"/>
+          <w:szCs w:val="20"/>
+        </w:rPr>
+      </w:pPr>
+    </w:p>
+    <w:p>
+      <w:pPr>
+        <w:spacing w:line="240" w:lineRule="auto"/>
+        <w:rPr>
+          <w:rFonts w:cstheme="minorHAnsi"/>
+          <w:sz w:val="20"/>
+          <w:szCs w:val="20"/>
+        </w:rPr>
+      </w:pPr>
+    </w:p>
+    <w:p>
+      <w:pPr>
+        <w:spacing w:line="240" w:lineRule="auto"/>
+        <w:rPr>
+          <w:rFonts w:cstheme="minorHAnsi"/>
+          <w:sz w:val="20"/>
+          <w:szCs w:val="20"/>
+        </w:rPr>
+      </w:pPr>
+    </w:p>
+    <w:p>
+      <w:pPr>
+        <w:spacing w:line="240" w:lineRule="auto"/>
+        <w:rPr>
+          <w:rFonts w:cstheme="minorHAnsi"/>
+          <w:sz w:val="24"/>
+          <w:szCs w:val="24"/>
+          <w:u w:val="single"/>
+        </w:rPr>
+      </w:pPr>
+    </w:p>
+    <w:p>
+      <w:pPr>
+        <w:spacing w:line="240" w:lineRule="auto"/>
+        <w:rPr>
+          <w:rFonts w:cstheme="minorHAnsi"/>
+          <w:sz w:val="24"/>
+          <w:szCs w:val="24"/>
+          <w:u w:val="single"/>
+        </w:rPr>
+      </w:pPr>
+      <w:r>
+        <w:rPr>
+          <w:rFonts w:cstheme="minorHAnsi"/>
+          <w:sz w:val="24"/>
+          <w:szCs w:val="24"/>
+          <w:u w:val="single"/>
+        </w:rPr>
+        <w:t>Positionnement thématique (</w:t>
+      </w:r>
+      <w:r>
+        <w:rPr>
+          <w:rFonts w:cstheme="minorHAnsi"/>
+          <w:sz w:val="24"/>
+          <w:szCs w:val="24"/>
+          <w:u w:val="single"/>
+        </w:rPr>
+        <w:t>phase</w:t>
+      </w:r>
+      <w:r>
+        <w:rPr>
+          <w:rFonts w:cstheme="minorHAnsi"/>
+          <w:sz w:val="24"/>
+          <w:szCs w:val="24"/>
+          <w:u w:val="single"/>
+        </w:rPr>
+        <w:t xml:space="preserve"> 2) :</w:t>
+      </w:r>
+    </w:p>
+    <w:p>
+      <w:pPr>
+        <w:spacing w:line="240" w:lineRule="auto"/>
+        <w:rPr>
+          <w:rFonts w:cstheme="minorHAnsi"/>
+          <w:sz w:val="20"/>
+          <w:szCs w:val="20"/>
+        </w:rPr>
+      </w:pPr>
+    </w:p>
+    <w:p>
+      <w:pPr>
+        <w:spacing w:line="240" w:lineRule="auto"/>
+        <w:rPr>
+          <w:rFonts w:cstheme="minorHAnsi"/>
+          <w:sz w:val="20"/>
+          <w:szCs w:val="20"/>
+        </w:rPr>
+      </w:pPr>
+    </w:p>
+    <w:p>
+      <w:pPr>
+        <w:spacing w:line="240" w:lineRule="auto"/>
+        <w:rPr>
+          <w:rFonts w:cstheme="minorHAnsi"/>
+          <w:sz w:val="20"/>
+          <w:szCs w:val="20"/>
+        </w:rPr>
+      </w:pPr>
+    </w:p>
+    <w:p>
+      <w:pPr>
+        <w:spacing w:line="240" w:lineRule="auto"/>
+        <w:rPr>
+          <w:rFonts w:cstheme="minorHAnsi"/>
+          <w:sz w:val="24"/>
+          <w:szCs w:val="24"/>
+          <w:u w:val="single"/>
+        </w:rPr>
+      </w:pPr>
+      <w:r>
+        <w:rPr>
+          <w:rFonts w:cstheme="minorHAnsi"/>
+          <w:sz w:val="24"/>
+          <w:szCs w:val="24"/>
+          <w:u w:val="single"/>
+        </w:rPr>
+        <w:t>Professeur encadrant du candidat :</w:t>
+      </w:r>
+    </w:p>
+    <w:p>
+      <w:pPr>
+        <w:spacing w:line="240" w:lineRule="auto"/>
+        <w:rPr>
+          <w:rFonts w:cstheme="minorHAnsi"/>
+          <w:sz w:val="20"/>
+          <w:szCs w:val="20"/>
+        </w:rPr>
+      </w:pPr>
+    </w:p>
+    <w:p>
+      <w:pPr>
+        <w:spacing w:line="240" w:lineRule="auto"/>
+        <w:rPr>
+          <w:rFonts w:cstheme="minorHAnsi"/>
+          <w:sz w:val="20"/>
+          <w:szCs w:val="20"/>
+        </w:rPr>
+      </w:pPr>
+    </w:p>
+    <w:p>
+      <w:pPr>
+        <w:spacing w:line="240" w:lineRule="auto"/>
+        <w:rPr>
+          <w:rFonts w:cstheme="minorHAnsi"/>
+          <w:sz w:val="20"/>
+          <w:szCs w:val="20"/>
+        </w:rPr>
+      </w:pPr>
+    </w:p>
+    <w:p>
+      <w:pPr>
+        <w:spacing w:line="240" w:lineRule="auto"/>
+        <w:rPr>
+          <w:rFonts w:cstheme="minorHAnsi"/>
+          <w:sz w:val="24"/>
+          <w:szCs w:val="24"/>
+          <w:u w:val="single"/>
+        </w:rPr>
+      </w:pPr>
+      <w:r>
+        <w:rPr>
+          <w:rFonts w:cstheme="minorHAnsi"/>
+          <w:sz w:val="24"/>
+          <w:szCs w:val="24"/>
+          <w:u w:val="single"/>
+        </w:rPr>
+        <w:t>Mots-Clefs</w:t>
+      </w:r>
+      <w:r>
+        <w:rPr>
+          <w:rFonts w:cstheme="minorHAnsi"/>
+          <w:sz w:val="24"/>
+          <w:szCs w:val="24"/>
+          <w:u w:val="single"/>
+        </w:rPr>
+        <w:t xml:space="preserve"> </w:t>
+      </w:r>
+      <w:r>
+        <w:rPr>
+          <w:rFonts w:cstheme="minorHAnsi"/>
+          <w:sz w:val="24"/>
+          <w:szCs w:val="24"/>
+          <w:u w:val="single"/>
+        </w:rPr>
+        <w:t>(phase 2)</w:t>
+      </w:r>
+      <w:r>
+        <w:rPr>
+          <w:rFonts w:cstheme="minorHAnsi"/>
+          <w:sz w:val="24"/>
+          <w:szCs w:val="24"/>
+          <w:u w:val="single"/>
+        </w:rPr>
+        <w:t> :</w:t>
+      </w:r>
+    </w:p>
+    <w:p>
+      <w:pPr>
+        <w:spacing w:line="240" w:lineRule="auto"/>
+        <w:rPr>
+          <w:rFonts w:cstheme="minorHAnsi"/>
+          <w:sz w:val="20"/>
+          <w:szCs w:val="20"/>
+        </w:rPr>
+      </w:pPr>
+    </w:p>
+    <w:p>
+      <w:pPr>
+        <w:spacing w:line="240" w:lineRule="auto"/>
+        <w:rPr>
+          <w:rFonts w:cstheme="minorHAnsi"/>
+          <w:sz w:val="20"/>
+          <w:szCs w:val="20"/>
+        </w:rPr>
+      </w:pPr>
+    </w:p>
+    <w:p>
+      <w:pPr>
+        <w:spacing w:line="240" w:lineRule="auto"/>
+        <w:rPr>
+          <w:rFonts w:cstheme="minorHAnsi"/>
+          <w:sz w:val="20"/>
+          <w:szCs w:val="20"/>
+        </w:rPr>
+      </w:pPr>
+    </w:p>
+    <w:p>
+      <w:pPr>
+        <w:spacing w:line="240" w:lineRule="auto"/>
+        <w:rPr>
+          <w:rFonts w:cstheme="minorHAnsi"/>
+          <w:sz w:val="24"/>
+          <w:szCs w:val="24"/>
+          <w:u w:val="single"/>
+        </w:rPr>
+      </w:pPr>
+      <w:r>
+        <w:rPr>
+          <w:rFonts w:cstheme="minorHAnsi"/>
+          <w:sz w:val="24"/>
+          <w:szCs w:val="24"/>
+          <w:u w:val="single"/>
+        </w:rPr>
+        <w:t>Bibliographie détaillée :</w:t>
+      </w:r>
+    </w:p>
+    <w:p>
+      <w:pPr>
+        <w:spacing w:line="240" w:lineRule="auto"/>
+        <w:rPr>
+          <w:rFonts w:cstheme="minorHAnsi"/>
+          <w:sz w:val="20"/>
+          <w:szCs w:val="20"/>
+        </w:rPr>
+      </w:pPr>
+    </w:p>
+    <w:p>
+      <w:pPr>
+        <w:spacing w:line="240" w:lineRule="auto"/>
+        <w:rPr>
+          <w:rFonts w:cstheme="minorHAnsi"/>
+          <w:sz w:val="20"/>
+          <w:szCs w:val="20"/>
+        </w:rPr>
+      </w:pPr>
+    </w:p>
+    <w:p>
+      <w:pPr>
+        <w:spacing w:line="240" w:lineRule="auto"/>
+        <w:rPr>
+          <w:rFonts w:cstheme="minorHAnsi"/>
+          <w:sz w:val="20"/>
+          <w:szCs w:val="20"/>
+        </w:rPr>
+      </w:pPr>
+    </w:p>
+    <w:p>
+      <w:pPr>
+        <w:spacing w:line="240" w:lineRule="auto"/>
+        <w:rPr>
+          <w:rFonts w:cstheme="minorHAnsi"/>
+          <w:sz w:val="24"/>
+          <w:szCs w:val="24"/>
+          <w:u w:val="single"/>
+        </w:rPr>
+      </w:pPr>
+      <w:r>
+        <w:rPr>
+          <w:rFonts w:cstheme="minorHAnsi"/>
+          <w:sz w:val="24"/>
+          <w:szCs w:val="24"/>
+          <w:u w:val="single"/>
+        </w:rPr>
+        <w:t>Problématique retenue :</w:t>
+      </w:r>
+    </w:p>
+    <w:p>
+      <w:pPr>
+        <w:spacing w:line="240" w:lineRule="auto"/>
+        <w:rPr>
+          <w:rFonts w:cstheme="minorHAnsi"/>
+          <w:sz w:val="20"/>
+          <w:szCs w:val="20"/>
+        </w:rPr>
+      </w:pPr>
+    </w:p>
+    <w:p>
+      <w:pPr>
+        <w:spacing w:line="240" w:lineRule="auto"/>
+        <w:rPr>
+          <w:rFonts w:cstheme="minorHAnsi"/>
+          <w:sz w:val="20"/>
+          <w:szCs w:val="20"/>
+        </w:rPr>
+      </w:pPr>
+    </w:p>
+    <w:p>
+      <w:pPr>
+        <w:spacing w:line="240" w:lineRule="auto"/>
+        <w:rPr>
+          <w:rFonts w:cstheme="minorHAnsi"/>
+          <w:sz w:val="20"/>
+          <w:szCs w:val="20"/>
+        </w:rPr>
+      </w:pPr>
+    </w:p>
+    <w:p>
+      <w:pPr>
+        <w:spacing w:line="240" w:lineRule="auto"/>
+        <w:rPr>
+          <w:rFonts w:cstheme="minorHAnsi"/>
+          <w:sz w:val="24"/>
+          <w:szCs w:val="24"/>
+          <w:u w:val="single"/>
+        </w:rPr>
+      </w:pPr>
+      <w:r>
+        <w:rPr>
+          <w:rFonts w:cstheme="minorHAnsi"/>
+          <w:sz w:val="24"/>
+          <w:szCs w:val="24"/>
+          <w:u w:val="single"/>
+        </w:rPr>
+        <w:t>Objectifs du TIPE :</w:t>
+      </w:r>
+    </w:p>
+    <w:p>
+      <w:pPr>
+        <w:spacing w:line="240" w:lineRule="auto"/>
+        <w:rPr>
+          <w:rFonts w:cstheme="minorHAnsi"/>
+          <w:sz w:val="20"/>
+          <w:szCs w:val="20"/>
+        </w:rPr>
+      </w:pPr>
+    </w:p>
+    <w:p>
+      <w:pPr>
+        <w:spacing w:line="240" w:lineRule="auto"/>
+        <w:rPr>
+          <w:rFonts w:cstheme="minorHAnsi"/>
+          <w:sz w:val="20"/>
+          <w:szCs w:val="20"/>
+        </w:rPr>
+      </w:pPr>
+    </w:p>
+    <w:p>
+      <w:pPr>
+        <w:spacing w:line="240" w:lineRule="auto"/>
+        <w:rPr>
+          <w:rFonts w:cstheme="minorHAnsi"/>
+          <w:sz w:val="20"/>
+          <w:szCs w:val="20"/>
+        </w:rPr>
+      </w:pPr>
+    </w:p>
+    <w:p>
+      <w:pPr>
+        <w:spacing w:line="240" w:lineRule="auto"/>
+        <w:rPr>
+          <w:rFonts w:cstheme="minorHAnsi"/>
+          <w:sz w:val="24"/>
+          <w:szCs w:val="24"/>
+          <w:u w:val="single"/>
+        </w:rPr>
+      </w:pPr>
+      <w:r>
+        <w:rPr>
+          <w:rFonts w:cstheme="minorHAnsi"/>
+          <w:sz w:val="24"/>
+          <w:szCs w:val="24"/>
+          <w:u w:val="single"/>
+        </w:rPr>
+        <w:t>Abstract :</w:t>
+      </w:r>
+    </w:p>
+    <w:p>
+      <w:pPr>
+        <w:spacing w:line="240" w:lineRule="auto"/>
+        <w:rPr>
+          <w:rFonts w:cstheme="minorHAnsi"/>
+          <w:sz w:val="20"/>
+          <w:szCs w:val="20"/>
+        </w:rPr>
+      </w:pPr>
+    </w:p>
+    <w:p>
+      <w:pPr>
+        <w:spacing w:line="240" w:lineRule="auto"/>
+        <w:rPr>
+          <w:rFonts w:cstheme="minorHAnsi"/>
+          <w:sz w:val="24"/>
+          <w:szCs w:val="24"/>
+        </w:rPr>
+      </w:pPr>
+    </w:p>
+    <w:p>
+      <w:pPr>
+        <w:spacing w:line="240" w:lineRule="auto"/>
+        <w:rPr>
+          <w:rFonts w:cstheme="minorHAnsi"/>
+          <w:sz w:val="24"/>
+          <w:szCs w:val="24"/>
+        </w:rPr>
+      </w:pPr>
+    </w:p>
+    <w:p>
+      <w:pPr>
+        <w:spacing w:line="240" w:lineRule="auto"/>
+        <w:rPr>
+          <w:rFonts w:cstheme="minorHAnsi"/>
+          <w:sz w:val="24"/>
+          <w:szCs w:val="24"/>
+          <w:u w:val="single"/>
+        </w:rPr>
+      </w:pPr>
+      <w:r>
+        <w:rPr>
+          <w:rFonts w:cstheme="minorHAnsi"/>
+          <w:sz w:val="24"/>
+          <w:szCs w:val="24"/>
+          <w:u w:val="single"/>
+        </w:rPr>
+        <w:lastRenderedPageBreak/>
+        <w:t>Références bibliographiques</w:t>
+      </w:r>
+      <w:r>
+        <w:rPr>
+          <w:rFonts w:cstheme="minorHAnsi"/>
+          <w:sz w:val="24"/>
+          <w:szCs w:val="24"/>
+          <w:u w:val="single"/>
+        </w:rPr>
+        <w:t xml:space="preserve"> </w:t>
+      </w:r>
+      <w:r>
+        <w:rPr>
+          <w:rFonts w:cstheme="minorHAnsi"/>
+          <w:sz w:val="24"/>
+          <w:szCs w:val="24"/>
+          <w:u w:val="single"/>
+        </w:rPr>
+        <w:t>(phase 2)</w:t>
+      </w:r>
+      <w:r>
+        <w:rPr>
+          <w:rFonts w:cstheme="minorHAnsi"/>
+          <w:sz w:val="24"/>
+          <w:szCs w:val="24"/>
+          <w:u w:val="single"/>
+        </w:rPr>
+        <w:t> :</w:t>
+      </w:r>
+    </w:p>
+    <w:p>
+      <w:pPr>
+        <w:spacing w:line="240" w:lineRule="auto"/>
+        <w:rPr>
+          <w:rFonts w:cstheme="minorHAnsi"/>
+          <w:sz w:val="24"/>
+          <w:szCs w:val="24"/>
+          <w:u w:val="single"/>
+        </w:rPr>
+      </w:pPr>
+    </w:p>
+    <w:p>
+      <w:pPr>
+        <w:pStyle w:val="Paragraphedeliste"/>
+        <w:numPr>
+          <w:ilvl w:val="0"/>
+          <w:numId w:val="3"/>
+        </w:numPr>
+        <w:spacing w:line="240" w:lineRule="auto"/>
+      </w:pPr>
+      <w:r>
+        <w:rPr>
+          <w:rFonts w:ascii="Arial" w:hAnsi="Arial" w:cs="Arial"/>
+          <w:color w:val="000000"/>
+          <w:sz w:val="20"/>
+          <w:szCs w:val="20"/>
+        </w:rPr>
+        <w:t>Ali Darwich</w:t>
+      </w:r>
+      <w:r>
+        <w:rPr>
+          <w:rFonts w:ascii="Arial" w:hAnsi="Arial" w:cs="Arial"/>
+          <w:color w:val="000000"/>
+          <w:sz w:val="20"/>
+          <w:szCs w:val="20"/>
+        </w:rPr>
+        <w:t xml:space="preserve"> : </w:t>
+      </w:r>
+      <w:r>
+        <w:t>Approche pixel de la soustraction d’arrière-plan en vidéo, basée sur un mélange de gaussiennes imprécises</w:t>
+      </w:r>
+      <w:r>
+        <w:t xml:space="preserve"> : 2018 </w:t>
+      </w:r>
+    </w:p>
+    <w:p>
+      <w:pPr>
+        <w:pStyle w:val="Paragraphedeliste"/>
+        <w:spacing w:line="240" w:lineRule="auto"/>
+      </w:pPr>
+      <w:hyperlink r:id="rId5" w:history="1">
+        <w:r>
+          <w:rPr>
+            <w:rStyle w:val="Lienhypertexte"/>
+          </w:rPr>
+          <w:t>Approche pixel de la soustraction d'arrière-plan en vidéo, basée sur un mélange de gaussiennes imprécises (archives-ouvertes.fr)</w:t>
+        </w:r>
+      </w:hyperlink>
+    </w:p>
+    <w:p>
+      <w:pPr>
+        <w:pStyle w:val="Paragraphedeliste"/>
+        <w:spacing w:line="240" w:lineRule="auto"/>
+      </w:pPr>
+    </w:p>
+    <w:p>
+      <w:pPr>
+        <w:pStyle w:val="Paragraphedeliste"/>
+        <w:numPr>
+          <w:ilvl w:val="0"/>
+          <w:numId w:val="2"/>
+        </w:numPr>
+        <w:spacing w:line="240" w:lineRule="auto"/>
+        <w:rPr>
+          <w:rFonts w:cstheme="minorHAnsi"/>
+          <w:sz w:val="24"/>
+          <w:szCs w:val="24"/>
+        </w:rPr>
+      </w:pPr>
+      <w:r>
+        <w:t>Mohamed Dahmane</w:t>
+      </w:r>
+      <w:r>
+        <w:t xml:space="preserve"> : </w:t>
+      </w:r>
+      <w:r>
+        <w:t>Système de Vidéosurveillance et de Monitoring</w:t>
+      </w:r>
+      <w:r>
+        <w:t xml:space="preserve"> : 2004 </w:t>
+      </w:r>
+    </w:p>
+    <w:p>
+      <w:pPr>
+        <w:pStyle w:val="Paragraphedeliste"/>
+        <w:spacing w:line="240" w:lineRule="auto"/>
+        <w:rPr>
+          <w:rFonts w:cstheme="minorHAnsi"/>
+          <w:sz w:val="24"/>
+          <w:szCs w:val="24"/>
+          <w:lang w:val="en-US"/>
+        </w:rPr>
+      </w:pPr>
+      <w:hyperlink r:id="rId6" w:history="1">
+        <w:r>
+          <w:rPr>
+            <w:rStyle w:val="Lienhypertexte"/>
+            <w:lang w:val="en-US"/>
+          </w:rPr>
+          <w:t>Dahmane</w:t>
+        </w:r>
+        <w:r>
+          <w:rPr>
+            <w:rStyle w:val="Lienhypertexte"/>
+            <w:lang w:val="en-US"/>
+          </w:rPr>
+          <w:t xml:space="preserve"> </w:t>
+        </w:r>
+        <w:r>
+          <w:rPr>
+            <w:rStyle w:val="Lienhypertexte"/>
+            <w:lang w:val="en-US"/>
+          </w:rPr>
+          <w:t>Mohamed_2004_memoire.pdf (umontreal.ca)</w:t>
+        </w:r>
+      </w:hyperlink>
+    </w:p>
+    <w:p>
+      <w:pPr>
+        <w:spacing w:line="240" w:lineRule="auto"/>
+        <w:rPr>
+          <w:rFonts w:cstheme="minorHAnsi"/>
+          <w:sz w:val="24"/>
+          <w:szCs w:val="24"/>
+          <w:u w:val="single"/>
+        </w:rPr>
+      </w:pPr>
+    </w:p>
+    <w:p>
+      <w:pPr>
+        <w:spacing w:line="240" w:lineRule="auto"/>
+        <w:rPr>
+          <w:rFonts w:cstheme="minorHAnsi"/>
+          <w:sz w:val="24"/>
+          <w:szCs w:val="24"/>
+          <w:u w:val="single"/>
+        </w:rPr>
+      </w:pPr>
+    </w:p>
+    <w:p>
+      <w:pPr>
+        <w:spacing w:line="240" w:lineRule="auto"/>
+        <w:rPr>
+          <w:rFonts w:cstheme="minorHAnsi"/>
+          <w:sz w:val="24"/>
+          <w:szCs w:val="24"/>
+          <w:u w:val="single"/>
+        </w:rPr>
+      </w:pPr>
+    </w:p>
+    <w:p>
+      <w:pPr>
+        <w:spacing w:line="240" w:lineRule="auto"/>
+        <w:rPr>
+          <w:rFonts w:cstheme="minorHAnsi"/>
+          <w:sz w:val="24"/>
+          <w:szCs w:val="24"/>
+          <w:u w:val="single"/>
+        </w:rPr>
+      </w:pPr>
+    </w:p>
+    <w:p>
+      <w:pPr>
+        <w:spacing w:line="240" w:lineRule="auto"/>
+        <w:rPr>
+          <w:rFonts w:cstheme="minorHAnsi"/>
+          <w:sz w:val="24"/>
+          <w:szCs w:val="24"/>
+          <w:u w:val="single"/>
+        </w:rPr>
+      </w:pPr>
+    </w:p>
+    <w:p>
+      <w:pPr>
+        <w:spacing w:line="240" w:lineRule="auto"/>
+        <w:rPr>
+          <w:rFonts w:cstheme="minorHAnsi"/>
+          <w:sz w:val="24"/>
+          <w:szCs w:val="24"/>
+          <w:u w:val="single"/>
+        </w:rPr>
+      </w:pPr>
+    </w:p>
+    <w:p>
+      <w:pPr>
+        <w:spacing w:line="240" w:lineRule="auto"/>
+        <w:rPr>
+          <w:rFonts w:cstheme="minorHAnsi"/>
+          <w:sz w:val="24"/>
+          <w:szCs w:val="24"/>
+          <w:u w:val="single"/>
+        </w:rPr>
+      </w:pPr>
+      <w:r>
+        <w:rPr>
+          <w:rFonts w:cstheme="minorHAnsi"/>
+          <w:sz w:val="24"/>
+          <w:szCs w:val="24"/>
+          <w:u w:val="single"/>
+        </w:rPr>
+        <w:t>DOT</w:t>
+      </w:r>
+      <w:r>
+        <w:rPr>
+          <w:rFonts w:cstheme="minorHAnsi"/>
+          <w:sz w:val="24"/>
+          <w:szCs w:val="24"/>
+          <w:u w:val="single"/>
+        </w:rPr>
+        <w:t> :</w:t>
+      </w:r>
     </w:p>
     <w:p>
       <w:pPr>
         <w:spacing w:after="0" w:line="240" w:lineRule="auto"/>
         <w:rPr>
           <w:rFonts w:eastAsia="Times New Roman" w:cstheme="minorHAnsi"/>
-          <w:sz w:val="24"/>
-          <w:szCs w:val="24"/>
+          <w:sz w:val="20"/>
+          <w:szCs w:val="20"/>
           <w:lang w:eastAsia="fr-FR"/>
         </w:rPr>
       </w:pPr>
@@ -50,8 +745,8 @@
         <w:rPr>
           <w:rFonts w:eastAsia="Times New Roman" w:cstheme="minorHAnsi"/>
           <w:color w:val="000000"/>
-          <w:sz w:val="24"/>
-          <w:szCs w:val="24"/>
+          <w:sz w:val="20"/>
+          <w:szCs w:val="20"/>
           <w:lang w:eastAsia="fr-FR"/>
         </w:rPr>
         <w:t>15/09 :</w:t>
@@ -62,8 +757,8 @@
         <w:spacing w:after="0" w:line="240" w:lineRule="auto"/>
         <w:rPr>
           <w:rFonts w:eastAsia="Times New Roman" w:cstheme="minorHAnsi"/>
-          <w:sz w:val="24"/>
-          <w:szCs w:val="24"/>
+          <w:sz w:val="20"/>
+          <w:szCs w:val="20"/>
           <w:lang w:eastAsia="fr-FR"/>
         </w:rPr>
       </w:pPr>
@@ -71,63 +766,103 @@
         <w:rPr>
           <w:rFonts w:eastAsia="Times New Roman" w:cstheme="minorHAnsi"/>
           <w:color w:val="000000"/>
-          <w:sz w:val="24"/>
-          <w:szCs w:val="24"/>
+          <w:sz w:val="20"/>
+          <w:szCs w:val="20"/>
           <w:lang w:eastAsia="fr-FR"/>
         </w:rPr>
-        <w:t>Découverte des thèses de Thomas PENNE, (Nathanael Rota inaccessible en ligne), et début de la recherche sur les filtre de kalman (filtre bayésien) et particle image velocimetry (mouvement de foule)</w:t>
-      </w:r>
-    </w:p>
-    <w:p>
-      <w:pPr>
-        <w:spacing w:after="0" w:line="240" w:lineRule="auto"/>
-        <w:rPr>
-          <w:rFonts w:eastAsia="Times New Roman" w:cstheme="minorHAnsi"/>
-          <w:sz w:val="24"/>
-          <w:szCs w:val="24"/>
-          <w:lang w:eastAsia="fr-FR"/>
-        </w:rPr>
-      </w:pPr>
-    </w:p>
-    <w:p>
-      <w:pPr>
-        <w:spacing w:after="0" w:line="240" w:lineRule="auto"/>
-        <w:rPr>
-          <w:rFonts w:eastAsia="Times New Roman" w:cstheme="minorHAnsi"/>
-          <w:sz w:val="24"/>
-          <w:szCs w:val="24"/>
-          <w:lang w:eastAsia="fr-FR"/>
-        </w:rPr>
-      </w:pPr>
+        <w:t xml:space="preserve">Découverte des thèses de Thomas PENNE, (Nathanael Rota inaccessible en ligne), et début de la recherche sur </w:t>
+      </w:r>
       <w:r>
         <w:rPr>
           <w:rFonts w:eastAsia="Times New Roman" w:cstheme="minorHAnsi"/>
           <w:color w:val="000000"/>
-          <w:sz w:val="24"/>
-          <w:szCs w:val="24"/>
+          <w:sz w:val="20"/>
+          <w:szCs w:val="20"/>
           <w:lang w:eastAsia="fr-FR"/>
         </w:rPr>
-        <w:t>22/09 :</w:t>
-      </w:r>
-    </w:p>
-    <w:p>
-      <w:pPr>
-        <w:spacing w:after="0" w:line="240" w:lineRule="auto"/>
-        <w:rPr>
-          <w:rFonts w:eastAsia="Times New Roman" w:cstheme="minorHAnsi"/>
-          <w:sz w:val="24"/>
-          <w:szCs w:val="24"/>
-          <w:lang w:eastAsia="fr-FR"/>
-        </w:rPr>
-      </w:pPr>
+        <w:t>les filtres</w:t>
+      </w:r>
       <w:r>
         <w:rPr>
           <w:rFonts w:eastAsia="Times New Roman" w:cstheme="minorHAnsi"/>
           <w:color w:val="000000"/>
-          <w:sz w:val="24"/>
-          <w:szCs w:val="24"/>
+          <w:sz w:val="20"/>
+          <w:szCs w:val="20"/>
           <w:lang w:eastAsia="fr-FR"/>
         </w:rPr>
+        <w:t xml:space="preserve"> de </w:t>
+      </w:r>
+      <w:r>
+        <w:rPr>
+          <w:rFonts w:eastAsia="Times New Roman" w:cstheme="minorHAnsi"/>
+          <w:color w:val="000000"/>
+          <w:sz w:val="20"/>
+          <w:szCs w:val="20"/>
+          <w:lang w:eastAsia="fr-FR"/>
+        </w:rPr>
+        <w:t>K</w:t>
+      </w:r>
+      <w:r>
+        <w:rPr>
+          <w:rFonts w:eastAsia="Times New Roman" w:cstheme="minorHAnsi"/>
+          <w:color w:val="000000"/>
+          <w:sz w:val="20"/>
+          <w:szCs w:val="20"/>
+          <w:lang w:eastAsia="fr-FR"/>
+        </w:rPr>
+        <w:t>alman (filtre bayésien) et particle image velocimetry (mouvement de foule)</w:t>
+      </w:r>
+    </w:p>
+    <w:p>
+      <w:pPr>
+        <w:spacing w:after="0" w:line="240" w:lineRule="auto"/>
+        <w:rPr>
+          <w:rFonts w:eastAsia="Times New Roman" w:cstheme="minorHAnsi"/>
+          <w:sz w:val="20"/>
+          <w:szCs w:val="20"/>
+          <w:lang w:eastAsia="fr-FR"/>
+        </w:rPr>
+      </w:pPr>
+    </w:p>
+    <w:p>
+      <w:pPr>
+        <w:spacing w:after="0" w:line="240" w:lineRule="auto"/>
+        <w:rPr>
+          <w:rFonts w:eastAsia="Times New Roman" w:cstheme="minorHAnsi"/>
+          <w:sz w:val="20"/>
+          <w:szCs w:val="20"/>
+          <w:lang w:eastAsia="fr-FR"/>
+        </w:rPr>
+      </w:pPr>
+      <w:r>
+        <w:rPr>
+          <w:rFonts w:eastAsia="Times New Roman" w:cstheme="minorHAnsi"/>
+          <w:color w:val="000000"/>
+          <w:sz w:val="20"/>
+          <w:szCs w:val="20"/>
+          <w:lang w:eastAsia="fr-FR"/>
+        </w:rPr>
+        <w:t>22/09 :</w:t>
+      </w:r>
+    </w:p>
+    <w:p>
+      <w:pPr>
+        <w:spacing w:after="0" w:line="240" w:lineRule="auto"/>
+        <w:rPr>
+          <w:rFonts w:eastAsia="Times New Roman" w:cstheme="minorHAnsi"/>
+          <w:sz w:val="20"/>
+          <w:szCs w:val="20"/>
+          <w:lang w:eastAsia="fr-FR"/>
+        </w:rPr>
+      </w:pPr>
+      <w:r>
+        <w:rPr>
+          <w:rFonts w:eastAsia="Times New Roman" w:cstheme="minorHAnsi"/>
+          <w:color w:val="000000"/>
+          <w:sz w:val="20"/>
+          <w:szCs w:val="20"/>
+          <w:lang w:eastAsia="fr-FR"/>
+        </w:rPr>
         <w:t>Découverte de la thèse d’Ali Darwich, du mémoire de Mohamed Dahmane, début de la conception de l’algorithme en m’appuyant sur la thèse d’Ali Darwich qui utilise un modèle de soustraction d’image, plus performant sur des caméras fixes</w:t>
       </w:r>
     </w:p>
@@ -136,8 +871,8 @@
         <w:spacing w:line="240" w:lineRule="auto"/>
         <w:rPr>
           <w:rFonts w:cstheme="minorHAnsi"/>
-          <w:sz w:val="24"/>
-          <w:szCs w:val="24"/>
+          <w:sz w:val="20"/>
+          <w:szCs w:val="20"/>
         </w:rPr>
       </w:pPr>
     </w:p>
@@ -145,63 +880,70 @@
       <w:pPr>
         <w:spacing w:after="0" w:line="240" w:lineRule="auto"/>
         <w:rPr>
-          <w:rFonts w:eastAsia="Times New Roman" w:cstheme="minorHAnsi"/>
-          <w:sz w:val="24"/>
-          <w:szCs w:val="24"/>
-          <w:lang w:eastAsia="fr-FR"/>
-        </w:rPr>
-      </w:pPr>
-      <w:r>
-        <w:rPr>
-          <w:rFonts w:cstheme="minorHAnsi"/>
-          <w:sz w:val="24"/>
-          <w:szCs w:val="24"/>
+          <w:rFonts w:cstheme="minorHAnsi"/>
+          <w:sz w:val="20"/>
+          <w:szCs w:val="20"/>
+        </w:rPr>
+      </w:pPr>
+      <w:r>
+        <w:rPr>
+          <w:rFonts w:cstheme="minorHAnsi"/>
+          <w:sz w:val="20"/>
+          <w:szCs w:val="20"/>
         </w:rPr>
         <w:t xml:space="preserve">29/09 : </w:t>
       </w:r>
     </w:p>
     <w:p>
       <w:pPr>
-        <w:spacing w:line="240" w:lineRule="auto"/>
-        <w:rPr>
-          <w:rFonts w:cstheme="minorHAnsi"/>
-          <w:sz w:val="24"/>
-          <w:szCs w:val="24"/>
-        </w:rPr>
-      </w:pPr>
-      <w:r>
-        <w:rPr>
-          <w:rFonts w:cstheme="minorHAnsi"/>
-          <w:sz w:val="24"/>
-          <w:szCs w:val="24"/>
-        </w:rPr>
-        <w:t>Création du Github</w:t>
-      </w:r>
-    </w:p>
-    <w:p>
-      <w:pPr>
-        <w:spacing w:line="240" w:lineRule="auto"/>
-        <w:rPr>
-          <w:rFonts w:cstheme="minorHAnsi"/>
-          <w:sz w:val="24"/>
-          <w:szCs w:val="24"/>
-        </w:rPr>
-      </w:pPr>
-    </w:p>
-    <w:p>
-      <w:pPr>
-        <w:spacing w:line="240" w:lineRule="auto"/>
-        <w:rPr>
-          <w:rFonts w:cstheme="minorHAnsi"/>
-          <w:sz w:val="24"/>
-          <w:szCs w:val="24"/>
-        </w:rPr>
-      </w:pPr>
-      <w:r>
-        <w:rPr>
-          <w:rFonts w:cstheme="minorHAnsi"/>
-          <w:sz w:val="24"/>
-          <w:szCs w:val="24"/>
+        <w:spacing w:after="0" w:line="240" w:lineRule="auto"/>
+        <w:rPr>
+          <w:rFonts w:cstheme="minorHAnsi"/>
+          <w:sz w:val="20"/>
+          <w:szCs w:val="20"/>
+        </w:rPr>
+      </w:pPr>
+      <w:r>
+        <w:rPr>
+          <w:rFonts w:cstheme="minorHAnsi"/>
+          <w:sz w:val="20"/>
+          <w:szCs w:val="20"/>
+        </w:rPr>
+        <w:t xml:space="preserve">Création du </w:t>
+      </w:r>
+      <w:r>
+        <w:rPr>
+          <w:rFonts w:cstheme="minorHAnsi"/>
+          <w:sz w:val="20"/>
+          <w:szCs w:val="20"/>
+        </w:rPr>
+        <w:t>GitHub</w:t>
+      </w:r>
+    </w:p>
+    <w:p>
+      <w:pPr>
+        <w:spacing w:line="240" w:lineRule="auto"/>
+        <w:rPr>
+          <w:rFonts w:cstheme="minorHAnsi"/>
+          <w:sz w:val="20"/>
+          <w:szCs w:val="20"/>
+        </w:rPr>
+      </w:pPr>
+    </w:p>
+    <w:p>
+      <w:pPr>
+        <w:spacing w:line="240" w:lineRule="auto"/>
+        <w:rPr>
+          <w:rFonts w:cstheme="minorHAnsi"/>
+          <w:sz w:val="20"/>
+          <w:szCs w:val="20"/>
+        </w:rPr>
+      </w:pPr>
+      <w:r>
+        <w:rPr>
+          <w:rFonts w:cstheme="minorHAnsi"/>
+          <w:sz w:val="20"/>
+          <w:szCs w:val="20"/>
         </w:rPr>
         <w:t>06/10 et 13/10 :</w:t>
       </w:r>
@@ -211,17 +953,65 @@
         <w:spacing w:line="240" w:lineRule="auto"/>
         <w:rPr>
           <w:rFonts w:cstheme="minorHAnsi"/>
-          <w:sz w:val="24"/>
-          <w:szCs w:val="24"/>
-        </w:rPr>
-      </w:pPr>
-      <w:r>
-        <w:rPr>
-          <w:rFonts w:cstheme="minorHAnsi"/>
-          <w:sz w:val="24"/>
-          <w:szCs w:val="24"/>
-        </w:rPr>
-        <w:t>Conception des programmes permettant de charger des images, les sauvegarder et soustraire des images pour voir le mouvement entre plusieurs images.</w:t>
+          <w:sz w:val="20"/>
+          <w:szCs w:val="20"/>
+        </w:rPr>
+      </w:pPr>
+      <w:r>
+        <w:rPr>
+          <w:rFonts w:cstheme="minorHAnsi"/>
+          <w:sz w:val="20"/>
+          <w:szCs w:val="20"/>
+        </w:rPr>
+        <w:t>Conception des programmes permettant de charger des images</w:t>
+      </w:r>
+      <w:r>
+        <w:rPr>
+          <w:rFonts w:cstheme="minorHAnsi"/>
+          <w:sz w:val="20"/>
+          <w:szCs w:val="20"/>
+        </w:rPr>
+        <w:t xml:space="preserve"> </w:t>
+      </w:r>
+      <w:r>
+        <w:rPr>
+          <w:rFonts w:cstheme="minorHAnsi"/>
+          <w:sz w:val="20"/>
+          <w:szCs w:val="20"/>
+        </w:rPr>
+        <w:t>et voir le</w:t>
+      </w:r>
+      <w:r>
+        <w:rPr>
+          <w:rFonts w:cstheme="minorHAnsi"/>
+          <w:sz w:val="20"/>
+          <w:szCs w:val="20"/>
+        </w:rPr>
+        <w:t>s</w:t>
+      </w:r>
+      <w:r>
+        <w:rPr>
+          <w:rFonts w:cstheme="minorHAnsi"/>
+          <w:sz w:val="20"/>
+          <w:szCs w:val="20"/>
+        </w:rPr>
+        <w:t xml:space="preserve"> mouvement</w:t>
+      </w:r>
+      <w:r>
+        <w:rPr>
+          <w:rFonts w:cstheme="minorHAnsi"/>
+          <w:sz w:val="20"/>
+          <w:szCs w:val="20"/>
+        </w:rPr>
+        <w:t>s</w:t>
+      </w:r>
+      <w:r>
+        <w:rPr>
+          <w:rFonts w:cstheme="minorHAnsi"/>
+          <w:sz w:val="20"/>
+          <w:szCs w:val="20"/>
+        </w:rPr>
+        <w:t xml:space="preserve"> entre plusieurs images.</w:t>
       </w:r>
     </w:p>
     <w:sectPr>
@@ -237,6 +1027,232 @@
 <file path=word/numbering.xml><?xml version="1.0" encoding="utf-8"?>
 <w:numbering xmlns:wpc="http://schemas.microsoft.com/office/word/2010/wordprocessingCanvas" xmlns:cx="http://schemas.microsoft.com/office/drawing/2014/chartex" xmlns:cx1="http://schemas.microsoft.com/office/drawing/2015/9/8/chartex" xmlns:cx2="http://schemas.microsoft.com/office/drawing/2015/10/21/chartex" xmlns:cx3="http://schemas.microsoft.com/office/drawing/2016/5/9/chartex" xmlns:cx4="http://schemas.microsoft.com/office/drawing/2016/5/10/chartex" xmlns:cx5="http://schemas.microsoft.com/office/drawing/2016/5/11/chartex" xmlns:cx6="http://schemas.microsoft.com/office/drawing/2016/5/12/chartex" xmlns:cx7="http://schemas.microsoft.com/office/drawing/2016/5/13/chartex" xmlns:cx8="http://schemas.microsoft.com/office/drawing/2016/5/14/chartex" xmlns:mc="http://schemas.openxmlformats.org/markup-compatibility/2006" xmlns:aink="http://schemas.microsoft.com/office/drawing/2016/ink" xmlns:am3d="http://schemas.microsoft.com/office/drawing/2017/model3d" xmlns:o="urn:schemas-microsoft-com:office:office" xmlns:oel="http://schemas.microsoft.com/office/2019/extlst" xmlns:r="http://schemas.openxmlformats.org/officeDocument/2006/relationships" xmlns:m="http://schemas.openxmlformats.org/officeDocument/2006/math" xmlns:v="urn:schemas-microsoft-com:vml" xmlns:wp14="http://schemas.microsoft.com/office/word/2010/wordprocessingDrawing" xmlns:wp="http://schemas.openxmlformats.org/drawingml/2006/wordprocessingDrawing" xmlns:w10="urn:schemas-microsoft-com:office:word" xmlns:w="http://schemas.openxmlformats.org/wordprocessingml/2006/main" xmlns:w14="http://schemas.microsoft.com/office/word/2010/wordml" xmlns:w15="http://schemas.microsoft.com/office/word/2012/wordml" xmlns:w16cex="http://schemas.microsoft.com/office/word/2018/wordml/cex" xmlns:w16cid="http://schemas.microsoft.com/office/word/2016/wordml/cid" xmlns:w16="http://schemas.microsoft.com/office/word/2018/wordml" xmlns:w16sdtdh="http://schemas.microsoft.com/office/word/2020/wordml/sdtdatahash" xmlns:w16se="http://schemas.microsoft.com/office/word/2015/wordml/symex" xmlns:wpg="http://schemas.microsoft.com/office/word/2010/wordprocessingGroup" xmlns:wpi="http://schemas.microsoft.com/office/word/2010/wordprocessingInk" xmlns:wne="http://schemas.microsoft.com/office/word/2006/wordml" xmlns:wps="http://schemas.microsoft.com/office/word/2010/wordprocessingShape" mc:Ignorable="w14 w15 w16se w16cid w16 w16cex w16sdtdh wp14">
   <w:abstractNum w:abstractNumId="0" w15:restartNumberingAfterBreak="0">
+    <w:nsid w:val="1CA6502D"/>
+    <w:multiLevelType w:val="hybridMultilevel"/>
+    <w:tmpl w:val="D7A20F1C"/>
+    <w:lvl w:ilvl="0" w:tplc="1376D2BA">
+      <w:numFmt w:val="bullet"/>
+      <w:lvlText w:val="-"/>
+      <w:lvlJc w:val="left"/>
+      <w:pPr>
+        <w:ind w:left="720" w:hanging="360"/>
+      </w:pPr>
+      <w:rPr>
+        <w:rFonts w:ascii="Arial" w:eastAsiaTheme="minorHAnsi" w:hAnsi="Arial" w:cs="Arial" w:hint="default"/>
+        <w:color w:val="000000"/>
+        <w:sz w:val="20"/>
+      </w:rPr>
+    </w:lvl>
+    <w:lvl w:ilvl="1" w:tplc="040C0003" w:tentative="1">
+      <w:start w:val="1"/>
+      <w:numFmt w:val="bullet"/>
+      <w:lvlText w:val="o"/>
+      <w:lvlJc w:val="left"/>
+      <w:pPr>
+        <w:ind w:left="1440" w:hanging="360"/>
+      </w:pPr>
+      <w:rPr>
+        <w:rFonts w:ascii="Courier New" w:hAnsi="Courier New" w:cs="Courier New" w:hint="default"/>
+      </w:rPr>
+    </w:lvl>
+    <w:lvl w:ilvl="2" w:tplc="040C0005" w:tentative="1">
+      <w:start w:val="1"/>
+      <w:numFmt w:val="bullet"/>
+      <w:lvlText w:val=""/>
+      <w:lvlJc w:val="left"/>
+      <w:pPr>
+        <w:ind w:left="2160" w:hanging="360"/>
+      </w:pPr>
+      <w:rPr>
+        <w:rFonts w:ascii="Wingdings" w:hAnsi="Wingdings" w:hint="default"/>
+      </w:rPr>
+    </w:lvl>
+    <w:lvl w:ilvl="3" w:tplc="040C0001" w:tentative="1">
+      <w:start w:val="1"/>
+      <w:numFmt w:val="bullet"/>
+      <w:lvlText w:val=""/>
+      <w:lvlJc w:val="left"/>
+      <w:pPr>
+        <w:ind w:left="2880" w:hanging="360"/>
+      </w:pPr>
+      <w:rPr>
+        <w:rFonts w:ascii="Symbol" w:hAnsi="Symbol" w:hint="default"/>
+      </w:rPr>
+    </w:lvl>
+    <w:lvl w:ilvl="4" w:tplc="040C0003" w:tentative="1">
+      <w:start w:val="1"/>
+      <w:numFmt w:val="bullet"/>
+      <w:lvlText w:val="o"/>
+      <w:lvlJc w:val="left"/>
+      <w:pPr>
+        <w:ind w:left="3600" w:hanging="360"/>
+      </w:pPr>
+      <w:rPr>
+        <w:rFonts w:ascii="Courier New" w:hAnsi="Courier New" w:cs="Courier New" w:hint="default"/>
+      </w:rPr>
+    </w:lvl>
+    <w:lvl w:ilvl="5" w:tplc="040C0005" w:tentative="1">
+      <w:start w:val="1"/>
+      <w:numFmt w:val="bullet"/>
+      <w:lvlText w:val=""/>
+      <w:lvlJc w:val="left"/>
+      <w:pPr>
+        <w:ind w:left="4320" w:hanging="360"/>
+      </w:pPr>
+      <w:rPr>
+        <w:rFonts w:ascii="Wingdings" w:hAnsi="Wingdings" w:hint="default"/>
+      </w:rPr>
+    </w:lvl>
+    <w:lvl w:ilvl="6" w:tplc="040C0001" w:tentative="1">
+      <w:start w:val="1"/>
+      <w:numFmt w:val="bullet"/>
+      <w:lvlText w:val=""/>
+      <w:lvlJc w:val="left"/>
+      <w:pPr>
+        <w:ind w:left="5040" w:hanging="360"/>
+      </w:pPr>
+      <w:rPr>
+        <w:rFonts w:ascii="Symbol" w:hAnsi="Symbol" w:hint="default"/>
+      </w:rPr>
+    </w:lvl>
+    <w:lvl w:ilvl="7" w:tplc="040C0003" w:tentative="1">
+      <w:start w:val="1"/>
+      <w:numFmt w:val="bullet"/>
+      <w:lvlText w:val="o"/>
+      <w:lvlJc w:val="left"/>
+      <w:pPr>
+        <w:ind w:left="5760" w:hanging="360"/>
+      </w:pPr>
+      <w:rPr>
+        <w:rFonts w:ascii="Courier New" w:hAnsi="Courier New" w:cs="Courier New" w:hint="default"/>
+      </w:rPr>
+    </w:lvl>
+    <w:lvl w:ilvl="8" w:tplc="040C0005" w:tentative="1">
+      <w:start w:val="1"/>
+      <w:numFmt w:val="bullet"/>
+      <w:lvlText w:val=""/>
+      <w:lvlJc w:val="left"/>
+      <w:pPr>
+        <w:ind w:left="6480" w:hanging="360"/>
+      </w:pPr>
+      <w:rPr>
+        <w:rFonts w:ascii="Wingdings" w:hAnsi="Wingdings" w:hint="default"/>
+      </w:rPr>
+    </w:lvl>
+  </w:abstractNum>
+  <w:abstractNum w:abstractNumId="1" w15:restartNumberingAfterBreak="0">
+    <w:nsid w:val="5FF8762C"/>
+    <w:multiLevelType w:val="hybridMultilevel"/>
+    <w:tmpl w:val="3B1E73EE"/>
+    <w:lvl w:ilvl="0" w:tplc="2ACC2E08">
+      <w:numFmt w:val="bullet"/>
+      <w:lvlText w:val="-"/>
+      <w:lvlJc w:val="left"/>
+      <w:pPr>
+        <w:ind w:left="720" w:hanging="360"/>
+      </w:pPr>
+      <w:rPr>
+        <w:rFonts w:ascii="Calibri" w:eastAsiaTheme="minorHAnsi" w:hAnsi="Calibri" w:cs="Calibri" w:hint="default"/>
+      </w:rPr>
+    </w:lvl>
+    <w:lvl w:ilvl="1" w:tplc="040C0003" w:tentative="1">
+      <w:start w:val="1"/>
+      <w:numFmt w:val="bullet"/>
+      <w:lvlText w:val="o"/>
+      <w:lvlJc w:val="left"/>
+      <w:pPr>
+        <w:ind w:left="1440" w:hanging="360"/>
+      </w:pPr>
+      <w:rPr>
+        <w:rFonts w:ascii="Courier New" w:hAnsi="Courier New" w:cs="Courier New" w:hint="default"/>
+      </w:rPr>
+    </w:lvl>
+    <w:lvl w:ilvl="2" w:tplc="040C0005" w:tentative="1">
+      <w:start w:val="1"/>
+      <w:numFmt w:val="bullet"/>
+      <w:lvlText w:val=""/>
+      <w:lvlJc w:val="left"/>
+      <w:pPr>
+        <w:ind w:left="2160" w:hanging="360"/>
+      </w:pPr>
+      <w:rPr>
+        <w:rFonts w:ascii="Wingdings" w:hAnsi="Wingdings" w:hint="default"/>
+      </w:rPr>
+    </w:lvl>
+    <w:lvl w:ilvl="3" w:tplc="040C0001" w:tentative="1">
+      <w:start w:val="1"/>
+      <w:numFmt w:val="bullet"/>
+      <w:lvlText w:val=""/>
+      <w:lvlJc w:val="left"/>
+      <w:pPr>
+        <w:ind w:left="2880" w:hanging="360"/>
+      </w:pPr>
+      <w:rPr>
+        <w:rFonts w:ascii="Symbol" w:hAnsi="Symbol" w:hint="default"/>
+      </w:rPr>
+    </w:lvl>
+    <w:lvl w:ilvl="4" w:tplc="040C0003" w:tentative="1">
+      <w:start w:val="1"/>
+      <w:numFmt w:val="bullet"/>
+      <w:lvlText w:val="o"/>
+      <w:lvlJc w:val="left"/>
+      <w:pPr>
+        <w:ind w:left="3600" w:hanging="360"/>
+      </w:pPr>
+      <w:rPr>
+        <w:rFonts w:ascii="Courier New" w:hAnsi="Courier New" w:cs="Courier New" w:hint="default"/>
+      </w:rPr>
+    </w:lvl>
+    <w:lvl w:ilvl="5" w:tplc="040C0005" w:tentative="1">
+      <w:start w:val="1"/>
+      <w:numFmt w:val="bullet"/>
+      <w:lvlText w:val=""/>
+      <w:lvlJc w:val="left"/>
+      <w:pPr>
+        <w:ind w:left="4320" w:hanging="360"/>
+      </w:pPr>
+      <w:rPr>
+        <w:rFonts w:ascii="Wingdings" w:hAnsi="Wingdings" w:hint="default"/>
+      </w:rPr>
+    </w:lvl>
+    <w:lvl w:ilvl="6" w:tplc="040C0001" w:tentative="1">
+      <w:start w:val="1"/>
+      <w:numFmt w:val="bullet"/>
+      <w:lvlText w:val=""/>
+      <w:lvlJc w:val="left"/>
+      <w:pPr>
+        <w:ind w:left="5040" w:hanging="360"/>
+      </w:pPr>
+      <w:rPr>
+        <w:rFonts w:ascii="Symbol" w:hAnsi="Symbol" w:hint="default"/>
+      </w:rPr>
+    </w:lvl>
+    <w:lvl w:ilvl="7" w:tplc="040C0003" w:tentative="1">
+      <w:start w:val="1"/>
+      <w:numFmt w:val="bullet"/>
+      <w:lvlText w:val="o"/>
+      <w:lvlJc w:val="left"/>
+      <w:pPr>
+        <w:ind w:left="5760" w:hanging="360"/>
+      </w:pPr>
+      <w:rPr>
+        <w:rFonts w:ascii="Courier New" w:hAnsi="Courier New" w:cs="Courier New" w:hint="default"/>
+      </w:rPr>
+    </w:lvl>
+    <w:lvl w:ilvl="8" w:tplc="040C0005" w:tentative="1">
+      <w:start w:val="1"/>
+      <w:numFmt w:val="bullet"/>
+      <w:lvlText w:val=""/>
+      <w:lvlJc w:val="left"/>
+      <w:pPr>
+        <w:ind w:left="6480" w:hanging="360"/>
+      </w:pPr>
+      <w:rPr>
+        <w:rFonts w:ascii="Wingdings" w:hAnsi="Wingdings" w:hint="default"/>
+      </w:rPr>
+    </w:lvl>
+  </w:abstractNum>
+  <w:abstractNum w:abstractNumId="2" w15:restartNumberingAfterBreak="0">
     <w:nsid w:val="6D8C506B"/>
     <w:multiLevelType w:val="hybridMultilevel"/>
     <w:tmpl w:val="E9D8B832"/>
@@ -325,8 +1341,129 @@
       </w:pPr>
     </w:lvl>
   </w:abstractNum>
+  <w:abstractNum w:abstractNumId="3" w15:restartNumberingAfterBreak="0">
+    <w:nsid w:val="6F293D70"/>
+    <w:multiLevelType w:val="hybridMultilevel"/>
+    <w:tmpl w:val="4FBA0094"/>
+    <w:lvl w:ilvl="0" w:tplc="9F364304">
+      <w:numFmt w:val="bullet"/>
+      <w:lvlText w:val="-"/>
+      <w:lvlJc w:val="left"/>
+      <w:pPr>
+        <w:ind w:left="720" w:hanging="360"/>
+      </w:pPr>
+      <w:rPr>
+        <w:rFonts w:ascii="Calibri" w:eastAsiaTheme="minorHAnsi" w:hAnsi="Calibri" w:cs="Calibri" w:hint="default"/>
+      </w:rPr>
+    </w:lvl>
+    <w:lvl w:ilvl="1" w:tplc="040C0003" w:tentative="1">
+      <w:start w:val="1"/>
+      <w:numFmt w:val="bullet"/>
+      <w:lvlText w:val="o"/>
+      <w:lvlJc w:val="left"/>
+      <w:pPr>
+        <w:ind w:left="1440" w:hanging="360"/>
+      </w:pPr>
+      <w:rPr>
+        <w:rFonts w:ascii="Courier New" w:hAnsi="Courier New" w:cs="Courier New" w:hint="default"/>
+      </w:rPr>
+    </w:lvl>
+    <w:lvl w:ilvl="2" w:tplc="040C0005" w:tentative="1">
+      <w:start w:val="1"/>
+      <w:numFmt w:val="bullet"/>
+      <w:lvlText w:val=""/>
+      <w:lvlJc w:val="left"/>
+      <w:pPr>
+        <w:ind w:left="2160" w:hanging="360"/>
+      </w:pPr>
+      <w:rPr>
+        <w:rFonts w:ascii="Wingdings" w:hAnsi="Wingdings" w:hint="default"/>
+      </w:rPr>
+    </w:lvl>
+    <w:lvl w:ilvl="3" w:tplc="040C0001" w:tentative="1">
+      <w:start w:val="1"/>
+      <w:numFmt w:val="bullet"/>
+      <w:lvlText w:val=""/>
+      <w:lvlJc w:val="left"/>
+      <w:pPr>
+        <w:ind w:left="2880" w:hanging="360"/>
+      </w:pPr>
+      <w:rPr>
+        <w:rFonts w:ascii="Symbol" w:hAnsi="Symbol" w:hint="default"/>
+      </w:rPr>
+    </w:lvl>
+    <w:lvl w:ilvl="4" w:tplc="040C0003" w:tentative="1">
+      <w:start w:val="1"/>
+      <w:numFmt w:val="bullet"/>
+      <w:lvlText w:val="o"/>
+      <w:lvlJc w:val="left"/>
+      <w:pPr>
+        <w:ind w:left="3600" w:hanging="360"/>
+      </w:pPr>
+      <w:rPr>
+        <w:rFonts w:ascii="Courier New" w:hAnsi="Courier New" w:cs="Courier New" w:hint="default"/>
+      </w:rPr>
+    </w:lvl>
+    <w:lvl w:ilvl="5" w:tplc="040C0005" w:tentative="1">
+      <w:start w:val="1"/>
+      <w:numFmt w:val="bullet"/>
+      <w:lvlText w:val=""/>
+      <w:lvlJc w:val="left"/>
+      <w:pPr>
+        <w:ind w:left="4320" w:hanging="360"/>
+      </w:pPr>
+      <w:rPr>
+        <w:rFonts w:ascii="Wingdings" w:hAnsi="Wingdings" w:hint="default"/>
+      </w:rPr>
+    </w:lvl>
+    <w:lvl w:ilvl="6" w:tplc="040C0001" w:tentative="1">
+      <w:start w:val="1"/>
+      <w:numFmt w:val="bullet"/>
+      <w:lvlText w:val=""/>
+      <w:lvlJc w:val="left"/>
+      <w:pPr>
+        <w:ind w:left="5040" w:hanging="360"/>
+      </w:pPr>
+      <w:rPr>
+        <w:rFonts w:ascii="Symbol" w:hAnsi="Symbol" w:hint="default"/>
+      </w:rPr>
+    </w:lvl>
+    <w:lvl w:ilvl="7" w:tplc="040C0003" w:tentative="1">
+      <w:start w:val="1"/>
+      <w:numFmt w:val="bullet"/>
+      <w:lvlText w:val="o"/>
+      <w:lvlJc w:val="left"/>
+      <w:pPr>
+        <w:ind w:left="5760" w:hanging="360"/>
+      </w:pPr>
+      <w:rPr>
+        <w:rFonts w:ascii="Courier New" w:hAnsi="Courier New" w:cs="Courier New" w:hint="default"/>
+      </w:rPr>
+    </w:lvl>
+    <w:lvl w:ilvl="8" w:tplc="040C0005" w:tentative="1">
+      <w:start w:val="1"/>
+      <w:numFmt w:val="bullet"/>
+      <w:lvlText w:val=""/>
+      <w:lvlJc w:val="left"/>
+      <w:pPr>
+        <w:ind w:left="6480" w:hanging="360"/>
+      </w:pPr>
+      <w:rPr>
+        <w:rFonts w:ascii="Wingdings" w:hAnsi="Wingdings" w:hint="default"/>
+      </w:rPr>
+    </w:lvl>
+  </w:abstractNum>
   <w:num w:numId="1" w16cid:durableId="54160519">
+    <w:abstractNumId w:val="2"/>
+  </w:num>
+  <w:num w:numId="2" w16cid:durableId="2053339002">
+    <w:abstractNumId w:val="3"/>
+  </w:num>
+  <w:num w:numId="3" w16cid:durableId="1880897896">
     <w:abstractNumId w:val="0"/>
+  </w:num>
+  <w:num w:numId="4" w16cid:durableId="2001501886">
+    <w:abstractNumId w:val="1"/>
   </w:num>
 </w:numbering>
 </file>
@@ -785,6 +1922,18 @@
       <w:lang w:eastAsia="fr-FR"/>
     </w:rPr>
   </w:style>
+  <w:style w:type="character" w:styleId="Lienhypertexte">
+    <w:name w:val="Hyperlink"/>
+    <w:basedOn w:val="Policepardfaut"/>
+    <w:uiPriority w:val="99"/>
+    <w:semiHidden/>
+    <w:unhideWhenUsed/>
+    <w:rsid w:val="00C9209B"/>
+    <w:rPr>
+      <w:color w:val="0000FF"/>
+      <w:u w:val="single"/>
+    </w:rPr>
+  </w:style>
 </w:styles>
 </file>
 

</xml_diff>

<commit_message>
Mise à jour MCOT
</commit_message>
<xml_diff>
--- a/mcot.docx
+++ b/mcot.docx
@@ -9,8 +9,8 @@
         <w:rPr>
           <w:b/>
           <w:bCs/>
-          <w:sz w:val="36"/>
-          <w:szCs w:val="36"/>
+          <w:sz w:val="40"/>
+          <w:szCs w:val="40"/>
           <w:u w:val="single"/>
         </w:rPr>
       </w:pPr>
@@ -18,12 +18,122 @@
         <w:rPr>
           <w:b/>
           <w:bCs/>
-          <w:sz w:val="36"/>
-          <w:szCs w:val="36"/>
+          <w:sz w:val="40"/>
+          <w:szCs w:val="40"/>
           <w:u w:val="single"/>
         </w:rPr>
         <w:t>La vidéosurveillance dans les villes.</w:t>
       </w:r>
+    </w:p>
+    <w:p>
+      <w:pPr>
+        <w:spacing w:line="240" w:lineRule="auto"/>
+        <w:rPr>
+          <w:rFonts w:cstheme="minorHAnsi"/>
+        </w:rPr>
+      </w:pPr>
+    </w:p>
+    <w:p>
+      <w:pPr>
+        <w:spacing w:line="240" w:lineRule="auto"/>
+        <w:rPr>
+          <w:rFonts w:cstheme="minorHAnsi"/>
+        </w:rPr>
+      </w:pPr>
+      <w:r>
+        <w:rPr>
+          <w:rFonts w:cstheme="minorHAnsi"/>
+        </w:rPr>
+        <w:t xml:space="preserve">Mon sujet porte sur l’étude des systèmes de tracking d’un point de vue informatique et donc de l’étude d’image.  </w:t>
+      </w:r>
+    </w:p>
+    <w:p>
+      <w:pPr>
+        <w:spacing w:line="240" w:lineRule="auto"/>
+        <w:rPr>
+          <w:rFonts w:cstheme="minorHAnsi"/>
+        </w:rPr>
+      </w:pPr>
+      <w:r>
+        <w:rPr>
+          <w:rFonts w:cstheme="minorHAnsi"/>
+        </w:rPr>
+        <w:t>Je m’intéresserai ici surtout à la méthode de traitement d’images par soustraction de fond pour extraire le mouvement d’une succession d’images</w:t>
+      </w:r>
+      <w:r>
+        <w:rPr>
+          <w:rFonts w:cstheme="minorHAnsi"/>
+        </w:rPr>
+        <w:t xml:space="preserve">. </w:t>
+      </w:r>
+    </w:p>
+    <w:p>
+      <w:pPr>
+        <w:spacing w:line="240" w:lineRule="auto"/>
+        <w:rPr>
+          <w:rFonts w:cstheme="minorHAnsi"/>
+        </w:rPr>
+      </w:pPr>
+      <w:r>
+        <w:rPr>
+          <w:rFonts w:cstheme="minorHAnsi"/>
+        </w:rPr>
+        <w:t>Je présenterais un programme que j’ai développé dans l’objectif de simuler une soustraction de fond à partir d’une suite d’image.</w:t>
+      </w:r>
+    </w:p>
+    <w:p>
+      <w:pPr>
+        <w:spacing w:line="240" w:lineRule="auto"/>
+        <w:rPr>
+          <w:rFonts w:cstheme="minorHAnsi"/>
+        </w:rPr>
+      </w:pPr>
+    </w:p>
+    <w:p>
+      <w:pPr>
+        <w:spacing w:line="240" w:lineRule="auto"/>
+        <w:rPr>
+          <w:rFonts w:cstheme="minorHAnsi"/>
+          <w:sz w:val="28"/>
+          <w:szCs w:val="28"/>
+          <w:u w:val="single"/>
+        </w:rPr>
+      </w:pPr>
+      <w:r>
+        <w:rPr>
+          <w:rFonts w:cstheme="minorHAnsi"/>
+          <w:sz w:val="28"/>
+          <w:szCs w:val="28"/>
+          <w:u w:val="single"/>
+        </w:rPr>
+        <w:t>Positionnement thématique (</w:t>
+      </w:r>
+      <w:r>
+        <w:rPr>
+          <w:rFonts w:cstheme="minorHAnsi"/>
+          <w:sz w:val="28"/>
+          <w:szCs w:val="28"/>
+          <w:u w:val="single"/>
+        </w:rPr>
+        <w:t>phase</w:t>
+      </w:r>
+      <w:r>
+        <w:rPr>
+          <w:rFonts w:cstheme="minorHAnsi"/>
+          <w:sz w:val="28"/>
+          <w:szCs w:val="28"/>
+          <w:u w:val="single"/>
+        </w:rPr>
+        <w:t xml:space="preserve"> 2) :</w:t>
+      </w:r>
+    </w:p>
+    <w:p>
+      <w:pPr>
+        <w:spacing w:line="240" w:lineRule="auto"/>
+        <w:rPr>
+          <w:rFonts w:cstheme="minorHAnsi"/>
+        </w:rPr>
+      </w:pPr>
     </w:p>
     <w:p>
       <w:pPr>
@@ -34,171 +144,137 @@
           <w:szCs w:val="20"/>
         </w:rPr>
       </w:pPr>
-    </w:p>
-    <w:p>
-      <w:pPr>
-        <w:spacing w:line="240" w:lineRule="auto"/>
-        <w:rPr>
-          <w:rFonts w:cstheme="minorHAnsi"/>
+      <w:r>
+        <w:rPr>
+          <w:rFonts w:ascii="Arial" w:hAnsi="Arial" w:cs="Arial"/>
+          <w:color w:val="000000"/>
           <w:sz w:val="20"/>
           <w:szCs w:val="20"/>
         </w:rPr>
-      </w:pPr>
-    </w:p>
-    <w:p>
-      <w:pPr>
-        <w:spacing w:line="240" w:lineRule="auto"/>
-        <w:rPr>
-          <w:rFonts w:cstheme="minorHAnsi"/>
+        <w:t>INFORMATIQUE</w:t>
+      </w:r>
+      <w:r>
+        <w:rPr>
+          <w:rFonts w:ascii="Arial" w:hAnsi="Arial" w:cs="Arial"/>
+          <w:color w:val="000000"/>
           <w:sz w:val="20"/>
           <w:szCs w:val="20"/>
         </w:rPr>
-      </w:pPr>
-    </w:p>
-    <w:p>
-      <w:pPr>
-        <w:spacing w:line="240" w:lineRule="auto"/>
-        <w:rPr>
-          <w:rFonts w:cstheme="minorHAnsi"/>
-          <w:sz w:val="24"/>
-          <w:szCs w:val="24"/>
-          <w:u w:val="single"/>
-        </w:rPr>
-      </w:pPr>
-    </w:p>
-    <w:p>
-      <w:pPr>
-        <w:spacing w:line="240" w:lineRule="auto"/>
-        <w:rPr>
-          <w:rFonts w:cstheme="minorHAnsi"/>
-          <w:sz w:val="24"/>
-          <w:szCs w:val="24"/>
-          <w:u w:val="single"/>
-        </w:rPr>
-      </w:pPr>
-      <w:r>
-        <w:rPr>
-          <w:rFonts w:cstheme="minorHAnsi"/>
-          <w:sz w:val="24"/>
-          <w:szCs w:val="24"/>
-          <w:u w:val="single"/>
-        </w:rPr>
-        <w:t>Positionnement thématique (</w:t>
-      </w:r>
-      <w:r>
-        <w:rPr>
-          <w:rFonts w:cstheme="minorHAnsi"/>
-          <w:sz w:val="24"/>
-          <w:szCs w:val="24"/>
-          <w:u w:val="single"/>
-        </w:rPr>
-        <w:t>phase</w:t>
-      </w:r>
-      <w:r>
-        <w:rPr>
-          <w:rFonts w:cstheme="minorHAnsi"/>
-          <w:sz w:val="24"/>
-          <w:szCs w:val="24"/>
-          <w:u w:val="single"/>
-        </w:rPr>
-        <w:t xml:space="preserve"> 2) :</w:t>
-      </w:r>
-    </w:p>
-    <w:p>
-      <w:pPr>
-        <w:spacing w:line="240" w:lineRule="auto"/>
-        <w:rPr>
-          <w:rFonts w:cstheme="minorHAnsi"/>
+        <w:t xml:space="preserve"> (</w:t>
+      </w:r>
+      <w:r>
+        <w:rPr>
+          <w:rFonts w:ascii="Arial" w:hAnsi="Arial" w:cs="Arial"/>
+          <w:color w:val="000000"/>
           <w:sz w:val="20"/>
           <w:szCs w:val="20"/>
         </w:rPr>
-      </w:pPr>
-    </w:p>
-    <w:p>
-      <w:pPr>
-        <w:spacing w:line="240" w:lineRule="auto"/>
-        <w:rPr>
-          <w:rFonts w:cstheme="minorHAnsi"/>
+        <w:t>Technologies informatiques</w:t>
+      </w:r>
+      <w:r>
+        <w:rPr>
+          <w:rFonts w:ascii="Arial" w:hAnsi="Arial" w:cs="Arial"/>
+          <w:color w:val="000000"/>
           <w:sz w:val="20"/>
           <w:szCs w:val="20"/>
         </w:rPr>
-      </w:pPr>
-    </w:p>
-    <w:p>
-      <w:pPr>
-        <w:spacing w:line="240" w:lineRule="auto"/>
-        <w:rPr>
-          <w:rFonts w:cstheme="minorHAnsi"/>
+        <w:t>)</w:t>
+      </w:r>
+      <w:r>
+        <w:rPr>
+          <w:rFonts w:ascii="Arial" w:hAnsi="Arial" w:cs="Arial"/>
+          <w:color w:val="000000"/>
           <w:sz w:val="20"/>
           <w:szCs w:val="20"/>
         </w:rPr>
-      </w:pPr>
-    </w:p>
-    <w:p>
-      <w:pPr>
-        <w:spacing w:line="240" w:lineRule="auto"/>
-        <w:rPr>
-          <w:rFonts w:cstheme="minorHAnsi"/>
-          <w:sz w:val="24"/>
-          <w:szCs w:val="24"/>
-          <w:u w:val="single"/>
-        </w:rPr>
-      </w:pPr>
-      <w:r>
-        <w:rPr>
-          <w:rFonts w:cstheme="minorHAnsi"/>
-          <w:sz w:val="24"/>
-          <w:szCs w:val="24"/>
-          <w:u w:val="single"/>
-        </w:rPr>
-        <w:t>Professeur encadrant du candidat :</w:t>
-      </w:r>
-    </w:p>
-    <w:p>
-      <w:pPr>
-        <w:spacing w:line="240" w:lineRule="auto"/>
-        <w:rPr>
-          <w:rFonts w:cstheme="minorHAnsi"/>
+        <w:t>, INFORMATIQUE (</w:t>
+      </w:r>
+      <w:r>
+        <w:rPr>
+          <w:rFonts w:ascii="Arial" w:hAnsi="Arial" w:cs="Arial"/>
+          <w:color w:val="000000"/>
           <w:sz w:val="20"/>
           <w:szCs w:val="20"/>
         </w:rPr>
-      </w:pPr>
-    </w:p>
-    <w:p>
-      <w:pPr>
-        <w:spacing w:line="240" w:lineRule="auto"/>
-        <w:rPr>
-          <w:rFonts w:cstheme="minorHAnsi"/>
+        <w:t>Informatique pratique</w:t>
+      </w:r>
+      <w:r>
+        <w:rPr>
+          <w:rFonts w:ascii="Arial" w:hAnsi="Arial" w:cs="Arial"/>
+          <w:color w:val="000000"/>
           <w:sz w:val="20"/>
           <w:szCs w:val="20"/>
         </w:rPr>
-      </w:pPr>
-    </w:p>
-    <w:p>
-      <w:pPr>
-        <w:spacing w:line="240" w:lineRule="auto"/>
-        <w:rPr>
-          <w:rFonts w:cstheme="minorHAnsi"/>
-          <w:sz w:val="20"/>
-          <w:szCs w:val="20"/>
-        </w:rPr>
-      </w:pPr>
-    </w:p>
-    <w:p>
-      <w:pPr>
-        <w:spacing w:line="240" w:lineRule="auto"/>
-        <w:rPr>
-          <w:rFonts w:cstheme="minorHAnsi"/>
-          <w:sz w:val="24"/>
-          <w:szCs w:val="24"/>
-          <w:u w:val="single"/>
-        </w:rPr>
-      </w:pPr>
-      <w:r>
-        <w:rPr>
-          <w:rFonts w:cstheme="minorHAnsi"/>
-          <w:sz w:val="24"/>
-          <w:szCs w:val="24"/>
+        <w:t>)</w:t>
+      </w:r>
+    </w:p>
+    <w:p>
+      <w:pPr>
+        <w:spacing w:line="240" w:lineRule="auto"/>
+        <w:rPr>
+          <w:rFonts w:cstheme="minorHAnsi"/>
+        </w:rPr>
+      </w:pPr>
+    </w:p>
+    <w:p>
+      <w:pPr>
+        <w:spacing w:line="240" w:lineRule="auto"/>
+        <w:rPr>
+          <w:rFonts w:cstheme="minorHAnsi"/>
+          <w:sz w:val="28"/>
+          <w:szCs w:val="28"/>
+          <w:u w:val="single"/>
+        </w:rPr>
+      </w:pPr>
+      <w:r>
+        <w:rPr>
+          <w:rFonts w:cstheme="minorHAnsi"/>
+          <w:sz w:val="28"/>
+          <w:szCs w:val="28"/>
+          <w:u w:val="single"/>
+        </w:rPr>
+        <w:t>Professeur encadrant du candidat :</w:t>
+      </w:r>
+    </w:p>
+    <w:p>
+      <w:pPr>
+        <w:spacing w:line="240" w:lineRule="auto"/>
+        <w:rPr>
+          <w:rFonts w:cstheme="minorHAnsi"/>
+        </w:rPr>
+      </w:pPr>
+    </w:p>
+    <w:p>
+      <w:pPr>
+        <w:spacing w:line="240" w:lineRule="auto"/>
+        <w:rPr>
+          <w:rFonts w:cstheme="minorHAnsi"/>
+        </w:rPr>
+      </w:pPr>
+    </w:p>
+    <w:p>
+      <w:pPr>
+        <w:spacing w:line="240" w:lineRule="auto"/>
+        <w:rPr>
+          <w:rFonts w:cstheme="minorHAnsi"/>
+        </w:rPr>
+      </w:pPr>
+    </w:p>
+    <w:p>
+      <w:pPr>
+        <w:spacing w:line="240" w:lineRule="auto"/>
+        <w:rPr>
+          <w:rFonts w:cstheme="minorHAnsi"/>
+          <w:sz w:val="28"/>
+          <w:szCs w:val="28"/>
+          <w:u w:val="single"/>
+        </w:rPr>
+      </w:pPr>
+      <w:r>
+        <w:rPr>
+          <w:rFonts w:cstheme="minorHAnsi"/>
+          <w:sz w:val="28"/>
+          <w:szCs w:val="28"/>
           <w:u w:val="single"/>
         </w:rPr>
         <w:t>Mots-Clefs</w:t>
@@ -206,26 +282,17 @@
       <w:r>
         <w:rPr>
           <w:rFonts w:cstheme="minorHAnsi"/>
-          <w:sz w:val="24"/>
-          <w:szCs w:val="24"/>
-          <w:u w:val="single"/>
-        </w:rPr>
-        <w:t xml:space="preserve"> </w:t>
-      </w:r>
-      <w:r>
-        <w:rPr>
-          <w:rFonts w:cstheme="minorHAnsi"/>
-          <w:sz w:val="24"/>
-          <w:szCs w:val="24"/>
-          <w:u w:val="single"/>
-        </w:rPr>
-        <w:t>(phase 2)</w:t>
-      </w:r>
-      <w:r>
-        <w:rPr>
-          <w:rFonts w:cstheme="minorHAnsi"/>
-          <w:sz w:val="24"/>
-          <w:szCs w:val="24"/>
+          <w:sz w:val="28"/>
+          <w:szCs w:val="28"/>
+          <w:u w:val="single"/>
+        </w:rPr>
+        <w:t xml:space="preserve"> (phase 2)</w:t>
+      </w:r>
+      <w:r>
+        <w:rPr>
+          <w:rFonts w:cstheme="minorHAnsi"/>
+          <w:sz w:val="28"/>
+          <w:szCs w:val="28"/>
           <w:u w:val="single"/>
         </w:rPr>
         <w:t> :</w:t>
@@ -236,46 +303,40 @@
         <w:spacing w:line="240" w:lineRule="auto"/>
         <w:rPr>
           <w:rFonts w:cstheme="minorHAnsi"/>
-          <w:sz w:val="20"/>
-          <w:szCs w:val="20"/>
-        </w:rPr>
-      </w:pPr>
-    </w:p>
-    <w:p>
-      <w:pPr>
-        <w:spacing w:line="240" w:lineRule="auto"/>
-        <w:rPr>
-          <w:rFonts w:cstheme="minorHAnsi"/>
-          <w:sz w:val="20"/>
-          <w:szCs w:val="20"/>
-        </w:rPr>
-      </w:pPr>
-    </w:p>
-    <w:p>
-      <w:pPr>
-        <w:spacing w:line="240" w:lineRule="auto"/>
-        <w:rPr>
-          <w:rFonts w:cstheme="minorHAnsi"/>
-          <w:sz w:val="20"/>
-          <w:szCs w:val="20"/>
-        </w:rPr>
-      </w:pPr>
-    </w:p>
-    <w:p>
-      <w:pPr>
-        <w:spacing w:line="240" w:lineRule="auto"/>
-        <w:rPr>
-          <w:rFonts w:cstheme="minorHAnsi"/>
-          <w:sz w:val="24"/>
-          <w:szCs w:val="24"/>
-          <w:u w:val="single"/>
-        </w:rPr>
-      </w:pPr>
-      <w:r>
-        <w:rPr>
-          <w:rFonts w:cstheme="minorHAnsi"/>
-          <w:sz w:val="24"/>
-          <w:szCs w:val="24"/>
+        </w:rPr>
+      </w:pPr>
+    </w:p>
+    <w:p>
+      <w:pPr>
+        <w:spacing w:line="240" w:lineRule="auto"/>
+        <w:rPr>
+          <w:rFonts w:cstheme="minorHAnsi"/>
+        </w:rPr>
+      </w:pPr>
+    </w:p>
+    <w:p>
+      <w:pPr>
+        <w:spacing w:line="240" w:lineRule="auto"/>
+        <w:rPr>
+          <w:rFonts w:cstheme="minorHAnsi"/>
+        </w:rPr>
+      </w:pPr>
+    </w:p>
+    <w:p>
+      <w:pPr>
+        <w:spacing w:line="240" w:lineRule="auto"/>
+        <w:rPr>
+          <w:rFonts w:cstheme="minorHAnsi"/>
+          <w:sz w:val="28"/>
+          <w:szCs w:val="28"/>
+          <w:u w:val="single"/>
+        </w:rPr>
+      </w:pPr>
+      <w:r>
+        <w:rPr>
+          <w:rFonts w:cstheme="minorHAnsi"/>
+          <w:sz w:val="28"/>
+          <w:szCs w:val="28"/>
           <w:u w:val="single"/>
         </w:rPr>
         <w:t>Bibliographie détaillée :</w:t>
@@ -286,46 +347,40 @@
         <w:spacing w:line="240" w:lineRule="auto"/>
         <w:rPr>
           <w:rFonts w:cstheme="minorHAnsi"/>
-          <w:sz w:val="20"/>
-          <w:szCs w:val="20"/>
-        </w:rPr>
-      </w:pPr>
-    </w:p>
-    <w:p>
-      <w:pPr>
-        <w:spacing w:line="240" w:lineRule="auto"/>
-        <w:rPr>
-          <w:rFonts w:cstheme="minorHAnsi"/>
-          <w:sz w:val="20"/>
-          <w:szCs w:val="20"/>
-        </w:rPr>
-      </w:pPr>
-    </w:p>
-    <w:p>
-      <w:pPr>
-        <w:spacing w:line="240" w:lineRule="auto"/>
-        <w:rPr>
-          <w:rFonts w:cstheme="minorHAnsi"/>
-          <w:sz w:val="20"/>
-          <w:szCs w:val="20"/>
-        </w:rPr>
-      </w:pPr>
-    </w:p>
-    <w:p>
-      <w:pPr>
-        <w:spacing w:line="240" w:lineRule="auto"/>
-        <w:rPr>
-          <w:rFonts w:cstheme="minorHAnsi"/>
-          <w:sz w:val="24"/>
-          <w:szCs w:val="24"/>
-          <w:u w:val="single"/>
-        </w:rPr>
-      </w:pPr>
-      <w:r>
-        <w:rPr>
-          <w:rFonts w:cstheme="minorHAnsi"/>
-          <w:sz w:val="24"/>
-          <w:szCs w:val="24"/>
+        </w:rPr>
+      </w:pPr>
+    </w:p>
+    <w:p>
+      <w:pPr>
+        <w:spacing w:line="240" w:lineRule="auto"/>
+        <w:rPr>
+          <w:rFonts w:cstheme="minorHAnsi"/>
+        </w:rPr>
+      </w:pPr>
+    </w:p>
+    <w:p>
+      <w:pPr>
+        <w:spacing w:line="240" w:lineRule="auto"/>
+        <w:rPr>
+          <w:rFonts w:cstheme="minorHAnsi"/>
+        </w:rPr>
+      </w:pPr>
+    </w:p>
+    <w:p>
+      <w:pPr>
+        <w:spacing w:line="240" w:lineRule="auto"/>
+        <w:rPr>
+          <w:rFonts w:cstheme="minorHAnsi"/>
+          <w:sz w:val="28"/>
+          <w:szCs w:val="28"/>
+          <w:u w:val="single"/>
+        </w:rPr>
+      </w:pPr>
+      <w:r>
+        <w:rPr>
+          <w:rFonts w:cstheme="minorHAnsi"/>
+          <w:sz w:val="28"/>
+          <w:szCs w:val="28"/>
           <w:u w:val="single"/>
         </w:rPr>
         <w:t>Problématique retenue :</w:t>
@@ -336,46 +391,50 @@
         <w:spacing w:line="240" w:lineRule="auto"/>
         <w:rPr>
           <w:rFonts w:cstheme="minorHAnsi"/>
-          <w:sz w:val="20"/>
-          <w:szCs w:val="20"/>
-        </w:rPr>
-      </w:pPr>
-    </w:p>
-    <w:p>
-      <w:pPr>
-        <w:spacing w:line="240" w:lineRule="auto"/>
-        <w:rPr>
-          <w:rFonts w:cstheme="minorHAnsi"/>
-          <w:sz w:val="20"/>
-          <w:szCs w:val="20"/>
-        </w:rPr>
-      </w:pPr>
-    </w:p>
-    <w:p>
-      <w:pPr>
-        <w:spacing w:line="240" w:lineRule="auto"/>
-        <w:rPr>
-          <w:rFonts w:cstheme="minorHAnsi"/>
-          <w:sz w:val="20"/>
-          <w:szCs w:val="20"/>
-        </w:rPr>
-      </w:pPr>
-    </w:p>
-    <w:p>
-      <w:pPr>
-        <w:spacing w:line="240" w:lineRule="auto"/>
-        <w:rPr>
-          <w:rFonts w:cstheme="minorHAnsi"/>
-          <w:sz w:val="24"/>
-          <w:szCs w:val="24"/>
-          <w:u w:val="single"/>
-        </w:rPr>
-      </w:pPr>
-      <w:r>
-        <w:rPr>
-          <w:rFonts w:cstheme="minorHAnsi"/>
-          <w:sz w:val="24"/>
-          <w:szCs w:val="24"/>
+        </w:rPr>
+      </w:pPr>
+      <w:r>
+        <w:rPr>
+          <w:rFonts w:cstheme="minorHAnsi"/>
+        </w:rPr>
+        <w:t>Je vais concevoir un programme en C effectuant une soustraction de fond pour renvoyer le mouvement extrait d’une suite d’images</w:t>
+      </w:r>
+      <w:r>
+        <w:rPr>
+          <w:rFonts w:cstheme="minorHAnsi"/>
+        </w:rPr>
+        <w:t xml:space="preserve"> composant une vidéo</w:t>
+      </w:r>
+      <w:r>
+        <w:rPr>
+          <w:rFonts w:cstheme="minorHAnsi"/>
+        </w:rPr>
+        <w:t>.</w:t>
+      </w:r>
+    </w:p>
+    <w:p>
+      <w:pPr>
+        <w:spacing w:line="240" w:lineRule="auto"/>
+        <w:rPr>
+          <w:rFonts w:cstheme="minorHAnsi"/>
+        </w:rPr>
+      </w:pPr>
+    </w:p>
+    <w:p>
+      <w:pPr>
+        <w:spacing w:line="240" w:lineRule="auto"/>
+        <w:rPr>
+          <w:rFonts w:cstheme="minorHAnsi"/>
+          <w:sz w:val="28"/>
+          <w:szCs w:val="28"/>
+          <w:u w:val="single"/>
+        </w:rPr>
+      </w:pPr>
+      <w:r>
+        <w:rPr>
+          <w:rFonts w:cstheme="minorHAnsi"/>
+          <w:sz w:val="28"/>
+          <w:szCs w:val="28"/>
           <w:u w:val="single"/>
         </w:rPr>
         <w:t>Objectifs du TIPE :</w:t>
@@ -383,51 +442,49 @@
     </w:p>
     <w:p>
       <w:pPr>
-        <w:spacing w:line="240" w:lineRule="auto"/>
-        <w:rPr>
-          <w:rFonts w:cstheme="minorHAnsi"/>
-          <w:sz w:val="20"/>
-          <w:szCs w:val="20"/>
-        </w:rPr>
-      </w:pPr>
-    </w:p>
-    <w:p>
-      <w:pPr>
-        <w:spacing w:line="240" w:lineRule="auto"/>
-        <w:rPr>
-          <w:rFonts w:cstheme="minorHAnsi"/>
-          <w:sz w:val="20"/>
-          <w:szCs w:val="20"/>
-        </w:rPr>
-      </w:pPr>
-    </w:p>
-    <w:p>
-      <w:pPr>
-        <w:spacing w:line="240" w:lineRule="auto"/>
-        <w:rPr>
-          <w:rFonts w:cstheme="minorHAnsi"/>
-          <w:sz w:val="20"/>
-          <w:szCs w:val="20"/>
-        </w:rPr>
-      </w:pPr>
-    </w:p>
-    <w:p>
-      <w:pPr>
-        <w:spacing w:line="240" w:lineRule="auto"/>
-        <w:rPr>
-          <w:rFonts w:cstheme="minorHAnsi"/>
-          <w:sz w:val="24"/>
-          <w:szCs w:val="24"/>
-          <w:u w:val="single"/>
-        </w:rPr>
-      </w:pPr>
-      <w:r>
-        <w:rPr>
-          <w:rFonts w:cstheme="minorHAnsi"/>
-          <w:sz w:val="24"/>
-          <w:szCs w:val="24"/>
-          <w:u w:val="single"/>
-        </w:rPr>
+        <w:pStyle w:val="Paragraphedeliste"/>
+        <w:numPr>
+          <w:ilvl w:val="0"/>
+          <w:numId w:val="5"/>
+        </w:numPr>
+        <w:spacing w:line="240" w:lineRule="auto"/>
+        <w:rPr>
+          <w:rFonts w:cstheme="minorHAnsi"/>
+        </w:rPr>
+      </w:pPr>
+      <w:r>
+        <w:rPr>
+          <w:rFonts w:cstheme="minorHAnsi"/>
+        </w:rPr>
+        <w:t>Extraire le mouvement d’une suite d’image avec un programme en utilisant la méthode par soustraction de fond.</w:t>
+      </w:r>
+    </w:p>
+    <w:p>
+      <w:pPr>
+        <w:spacing w:line="240" w:lineRule="auto"/>
+        <w:rPr>
+          <w:rFonts w:cstheme="minorHAnsi"/>
+        </w:rPr>
+      </w:pPr>
+    </w:p>
+    <w:p>
+      <w:pPr>
+        <w:spacing w:line="240" w:lineRule="auto"/>
+        <w:rPr>
+          <w:rFonts w:cstheme="minorHAnsi"/>
+          <w:sz w:val="28"/>
+          <w:szCs w:val="28"/>
+          <w:u w:val="single"/>
+        </w:rPr>
+      </w:pPr>
+      <w:r>
+        <w:rPr>
+          <w:rFonts w:cstheme="minorHAnsi"/>
+          <w:sz w:val="28"/>
+          <w:szCs w:val="28"/>
+          <w:u w:val="single"/>
+        </w:rPr>
+        <w:lastRenderedPageBreak/>
         <w:t>Abstract :</w:t>
       </w:r>
     </w:p>
@@ -436,74 +493,62 @@
         <w:spacing w:line="240" w:lineRule="auto"/>
         <w:rPr>
           <w:rFonts w:cstheme="minorHAnsi"/>
-          <w:sz w:val="20"/>
-          <w:szCs w:val="20"/>
-        </w:rPr>
-      </w:pPr>
-    </w:p>
-    <w:p>
-      <w:pPr>
-        <w:spacing w:line="240" w:lineRule="auto"/>
-        <w:rPr>
-          <w:rFonts w:cstheme="minorHAnsi"/>
-          <w:sz w:val="24"/>
-          <w:szCs w:val="24"/>
-        </w:rPr>
-      </w:pPr>
-    </w:p>
-    <w:p>
-      <w:pPr>
-        <w:spacing w:line="240" w:lineRule="auto"/>
-        <w:rPr>
-          <w:rFonts w:cstheme="minorHAnsi"/>
-          <w:sz w:val="24"/>
-          <w:szCs w:val="24"/>
-        </w:rPr>
-      </w:pPr>
-    </w:p>
-    <w:p>
-      <w:pPr>
-        <w:spacing w:line="240" w:lineRule="auto"/>
-        <w:rPr>
-          <w:rFonts w:cstheme="minorHAnsi"/>
-          <w:sz w:val="24"/>
-          <w:szCs w:val="24"/>
-          <w:u w:val="single"/>
-        </w:rPr>
-      </w:pPr>
-      <w:r>
-        <w:rPr>
-          <w:rFonts w:cstheme="minorHAnsi"/>
-          <w:sz w:val="24"/>
-          <w:szCs w:val="24"/>
-          <w:u w:val="single"/>
-        </w:rPr>
-        <w:lastRenderedPageBreak/>
+        </w:rPr>
+      </w:pPr>
+    </w:p>
+    <w:p>
+      <w:pPr>
+        <w:spacing w:line="240" w:lineRule="auto"/>
+        <w:rPr>
+          <w:rFonts w:cstheme="minorHAnsi"/>
+          <w:sz w:val="28"/>
+          <w:szCs w:val="28"/>
+        </w:rPr>
+      </w:pPr>
+    </w:p>
+    <w:p>
+      <w:pPr>
+        <w:spacing w:line="240" w:lineRule="auto"/>
+        <w:rPr>
+          <w:rFonts w:cstheme="minorHAnsi"/>
+          <w:sz w:val="28"/>
+          <w:szCs w:val="28"/>
+        </w:rPr>
+      </w:pPr>
+    </w:p>
+    <w:p>
+      <w:pPr>
+        <w:spacing w:line="240" w:lineRule="auto"/>
+        <w:rPr>
+          <w:rFonts w:cstheme="minorHAnsi"/>
+          <w:sz w:val="28"/>
+          <w:szCs w:val="28"/>
+          <w:u w:val="single"/>
+        </w:rPr>
+      </w:pPr>
+      <w:r>
+        <w:rPr>
+          <w:rFonts w:cstheme="minorHAnsi"/>
+          <w:sz w:val="28"/>
+          <w:szCs w:val="28"/>
+          <w:u w:val="single"/>
+        </w:rPr>
         <w:t>Références bibliographiques</w:t>
       </w:r>
       <w:r>
         <w:rPr>
           <w:rFonts w:cstheme="minorHAnsi"/>
-          <w:sz w:val="24"/>
-          <w:szCs w:val="24"/>
-          <w:u w:val="single"/>
-        </w:rPr>
-        <w:t xml:space="preserve"> </w:t>
-      </w:r>
-      <w:r>
-        <w:rPr>
-          <w:rFonts w:cstheme="minorHAnsi"/>
-          <w:sz w:val="24"/>
-          <w:szCs w:val="24"/>
-          <w:u w:val="single"/>
-        </w:rPr>
-        <w:t>(phase 2)</w:t>
-      </w:r>
-      <w:r>
-        <w:rPr>
-          <w:rFonts w:cstheme="minorHAnsi"/>
-          <w:sz w:val="24"/>
-          <w:szCs w:val="24"/>
+          <w:sz w:val="28"/>
+          <w:szCs w:val="28"/>
+          <w:u w:val="single"/>
+        </w:rPr>
+        <w:t xml:space="preserve"> (phase 2)</w:t>
+      </w:r>
+      <w:r>
+        <w:rPr>
+          <w:rFonts w:cstheme="minorHAnsi"/>
+          <w:sz w:val="28"/>
+          <w:szCs w:val="28"/>
           <w:u w:val="single"/>
         </w:rPr>
         <w:t> :</w:t>
@@ -514,8 +559,8 @@
         <w:spacing w:line="240" w:lineRule="auto"/>
         <w:rPr>
           <w:rFonts w:cstheme="minorHAnsi"/>
-          <w:sz w:val="24"/>
-          <w:szCs w:val="24"/>
+          <w:sz w:val="28"/>
+          <w:szCs w:val="28"/>
           <w:u w:val="single"/>
         </w:rPr>
       </w:pPr>
@@ -528,50 +573,134 @@
           <w:numId w:val="3"/>
         </w:numPr>
         <w:spacing w:line="240" w:lineRule="auto"/>
-      </w:pPr>
-      <w:r>
-        <w:rPr>
-          <w:rFonts w:ascii="Arial" w:hAnsi="Arial" w:cs="Arial"/>
-          <w:color w:val="000000"/>
-          <w:sz w:val="20"/>
-          <w:szCs w:val="20"/>
-        </w:rPr>
-        <w:t>Ali Darwich</w:t>
-      </w:r>
-      <w:r>
-        <w:rPr>
-          <w:rFonts w:ascii="Arial" w:hAnsi="Arial" w:cs="Arial"/>
-          <w:color w:val="000000"/>
-          <w:sz w:val="20"/>
-          <w:szCs w:val="20"/>
+        <w:rPr>
+          <w:rFonts w:cstheme="minorHAnsi"/>
+          <w:sz w:val="28"/>
+          <w:szCs w:val="28"/>
+          <w:u w:val="single"/>
+        </w:rPr>
+      </w:pPr>
+      <w:r>
+        <w:rPr>
+          <w:sz w:val="24"/>
+          <w:szCs w:val="24"/>
+        </w:rPr>
+        <w:t>Thomas Penne</w:t>
+      </w:r>
+      <w:r>
+        <w:rPr>
+          <w:sz w:val="24"/>
+          <w:szCs w:val="24"/>
         </w:rPr>
         <w:t xml:space="preserve"> : </w:t>
       </w:r>
       <w:r>
-        <w:t>Approche pixel de la soustraction d’arrière-plan en vidéo, basée sur un mélange de gaussiennes imprécises</w:t>
-      </w:r>
-      <w:r>
-        <w:t xml:space="preserve"> : 2018 </w:t>
-      </w:r>
-    </w:p>
-    <w:p>
-      <w:pPr>
-        <w:pStyle w:val="Paragraphedeliste"/>
-        <w:spacing w:line="240" w:lineRule="auto"/>
+        <w:rPr>
+          <w:sz w:val="24"/>
+          <w:szCs w:val="24"/>
+        </w:rPr>
+        <w:t>Développement d’un système de tracking vidéo sur caméra robotisée</w:t>
+      </w:r>
+      <w:r>
+        <w:rPr>
+          <w:sz w:val="24"/>
+          <w:szCs w:val="24"/>
+        </w:rPr>
+        <w:t> : 2013</w:t>
+      </w:r>
+    </w:p>
+    <w:p>
+      <w:pPr>
+        <w:spacing w:line="240" w:lineRule="auto"/>
+        <w:ind w:left="708"/>
+        <w:rPr>
+          <w:sz w:val="24"/>
+          <w:szCs w:val="24"/>
+        </w:rPr>
       </w:pPr>
       <w:hyperlink r:id="rId5" w:history="1">
         <w:r>
           <w:rPr>
             <w:rStyle w:val="Lienhypertexte"/>
+            <w:sz w:val="24"/>
+            <w:szCs w:val="24"/>
           </w:rPr>
-          <w:t>Approche pixel de la soustraction d'arrière-plan en vidéo, basée sur un mélange de gaussiennes imprécises (archives-ouvertes.fr)</w:t>
+          <w:t>Développement d'un système de tracking vidéo sur caméra robotisée (hal.science)</w:t>
         </w:r>
       </w:hyperlink>
     </w:p>
     <w:p>
       <w:pPr>
         <w:pStyle w:val="Paragraphedeliste"/>
-        <w:spacing w:line="240" w:lineRule="auto"/>
+        <w:numPr>
+          <w:ilvl w:val="0"/>
+          <w:numId w:val="3"/>
+        </w:numPr>
+        <w:spacing w:line="240" w:lineRule="auto"/>
+        <w:rPr>
+          <w:sz w:val="24"/>
+          <w:szCs w:val="24"/>
+        </w:rPr>
+      </w:pPr>
+      <w:r>
+        <w:rPr>
+          <w:rFonts w:ascii="Arial" w:hAnsi="Arial" w:cs="Arial"/>
+          <w:color w:val="000000"/>
+        </w:rPr>
+        <w:t xml:space="preserve">Ali Darwich : </w:t>
+      </w:r>
+      <w:r>
+        <w:rPr>
+          <w:sz w:val="24"/>
+          <w:szCs w:val="24"/>
+        </w:rPr>
+        <w:t xml:space="preserve">Approche pixel de la soustraction d’arrière-plan en vidéo, basée sur un mélange de gaussiennes imprécises : 2018 </w:t>
+      </w:r>
+    </w:p>
+    <w:p>
+      <w:pPr>
+        <w:pStyle w:val="Paragraphedeliste"/>
+        <w:spacing w:line="240" w:lineRule="auto"/>
+        <w:rPr>
+          <w:sz w:val="24"/>
+          <w:szCs w:val="24"/>
+        </w:rPr>
+      </w:pPr>
+      <w:hyperlink r:id="rId6" w:history="1">
+        <w:r>
+          <w:rPr>
+            <w:rStyle w:val="Lienhypertexte"/>
+            <w:sz w:val="24"/>
+            <w:szCs w:val="24"/>
+          </w:rPr>
+          <w:t>Approche pixel de la soustraction d'arrière-plan en vidéo, basée sur un mélange de gaussiennes imprécises (archives-ouver</w:t>
+        </w:r>
+        <w:r>
+          <w:rPr>
+            <w:rStyle w:val="Lienhypertexte"/>
+            <w:sz w:val="24"/>
+            <w:szCs w:val="24"/>
+          </w:rPr>
+          <w:t>t</w:t>
+        </w:r>
+        <w:r>
+          <w:rPr>
+            <w:rStyle w:val="Lienhypertexte"/>
+            <w:sz w:val="24"/>
+            <w:szCs w:val="24"/>
+          </w:rPr>
+          <w:t>es.fr)</w:t>
+        </w:r>
+      </w:hyperlink>
+    </w:p>
+    <w:p>
+      <w:pPr>
+        <w:pStyle w:val="Paragraphedeliste"/>
+        <w:spacing w:line="240" w:lineRule="auto"/>
+        <w:rPr>
+          <w:sz w:val="24"/>
+          <w:szCs w:val="24"/>
+        </w:rPr>
       </w:pPr>
     </w:p>
     <w:p>
@@ -584,21 +713,16 @@
         <w:spacing w:line="240" w:lineRule="auto"/>
         <w:rPr>
           <w:rFonts w:cstheme="minorHAnsi"/>
+          <w:sz w:val="28"/>
+          <w:szCs w:val="28"/>
+        </w:rPr>
+      </w:pPr>
+      <w:r>
+        <w:rPr>
           <w:sz w:val="24"/>
           <w:szCs w:val="24"/>
         </w:rPr>
-      </w:pPr>
-      <w:r>
-        <w:t>Mohamed Dahmane</w:t>
-      </w:r>
-      <w:r>
-        <w:t xml:space="preserve"> : </w:t>
-      </w:r>
-      <w:r>
-        <w:t>Système de Vidéosurveillance et de Monitoring</w:t>
-      </w:r>
-      <w:r>
-        <w:t xml:space="preserve"> : 2004 </w:t>
+        <w:t xml:space="preserve">Mohamed Dahmane : Système de Vidéosurveillance et de Monitoring : 2004 </w:t>
       </w:r>
     </w:p>
     <w:p>
@@ -607,32 +731,20 @@
         <w:spacing w:line="240" w:lineRule="auto"/>
         <w:rPr>
           <w:rFonts w:cstheme="minorHAnsi"/>
-          <w:sz w:val="24"/>
-          <w:szCs w:val="24"/>
+          <w:sz w:val="28"/>
+          <w:szCs w:val="28"/>
           <w:lang w:val="en-US"/>
         </w:rPr>
       </w:pPr>
-      <w:hyperlink r:id="rId6" w:history="1">
+      <w:hyperlink r:id="rId7" w:history="1">
         <w:r>
           <w:rPr>
             <w:rStyle w:val="Lienhypertexte"/>
+            <w:sz w:val="24"/>
+            <w:szCs w:val="24"/>
             <w:lang w:val="en-US"/>
           </w:rPr>
-          <w:t>Dahmane</w:t>
-        </w:r>
-        <w:r>
-          <w:rPr>
-            <w:rStyle w:val="Lienhypertexte"/>
-            <w:lang w:val="en-US"/>
-          </w:rPr>
-          <w:t xml:space="preserve"> </w:t>
-        </w:r>
-        <w:r>
-          <w:rPr>
-            <w:rStyle w:val="Lienhypertexte"/>
-            <w:lang w:val="en-US"/>
-          </w:rPr>
-          <w:t>Mohamed_2004_memoire.pdf (umontreal.ca)</w:t>
+          <w:t>Dahmane Mohamed_2004_memoire.pdf (umontreal.ca)</w:t>
         </w:r>
       </w:hyperlink>
     </w:p>
@@ -641,94 +753,91 @@
         <w:spacing w:line="240" w:lineRule="auto"/>
         <w:rPr>
           <w:rFonts w:cstheme="minorHAnsi"/>
-          <w:sz w:val="24"/>
-          <w:szCs w:val="24"/>
-          <w:u w:val="single"/>
-        </w:rPr>
-      </w:pPr>
-    </w:p>
-    <w:p>
-      <w:pPr>
-        <w:spacing w:line="240" w:lineRule="auto"/>
-        <w:rPr>
-          <w:rFonts w:cstheme="minorHAnsi"/>
-          <w:sz w:val="24"/>
-          <w:szCs w:val="24"/>
-          <w:u w:val="single"/>
-        </w:rPr>
-      </w:pPr>
-    </w:p>
-    <w:p>
-      <w:pPr>
-        <w:spacing w:line="240" w:lineRule="auto"/>
-        <w:rPr>
-          <w:rFonts w:cstheme="minorHAnsi"/>
-          <w:sz w:val="24"/>
-          <w:szCs w:val="24"/>
-          <w:u w:val="single"/>
-        </w:rPr>
-      </w:pPr>
-    </w:p>
-    <w:p>
-      <w:pPr>
-        <w:spacing w:line="240" w:lineRule="auto"/>
-        <w:rPr>
-          <w:rFonts w:cstheme="minorHAnsi"/>
-          <w:sz w:val="24"/>
-          <w:szCs w:val="24"/>
-          <w:u w:val="single"/>
-        </w:rPr>
-      </w:pPr>
-    </w:p>
-    <w:p>
-      <w:pPr>
-        <w:spacing w:line="240" w:lineRule="auto"/>
-        <w:rPr>
-          <w:rFonts w:cstheme="minorHAnsi"/>
-          <w:sz w:val="24"/>
-          <w:szCs w:val="24"/>
-          <w:u w:val="single"/>
-        </w:rPr>
-      </w:pPr>
-    </w:p>
-    <w:p>
-      <w:pPr>
-        <w:spacing w:line="240" w:lineRule="auto"/>
-        <w:rPr>
-          <w:rFonts w:cstheme="minorHAnsi"/>
-          <w:sz w:val="24"/>
-          <w:szCs w:val="24"/>
-          <w:u w:val="single"/>
-        </w:rPr>
-      </w:pPr>
-    </w:p>
-    <w:p>
-      <w:pPr>
-        <w:spacing w:line="240" w:lineRule="auto"/>
-        <w:rPr>
-          <w:rFonts w:cstheme="minorHAnsi"/>
-          <w:sz w:val="24"/>
-          <w:szCs w:val="24"/>
-          <w:u w:val="single"/>
-        </w:rPr>
-      </w:pPr>
-      <w:r>
-        <w:rPr>
-          <w:rFonts w:cstheme="minorHAnsi"/>
-          <w:sz w:val="24"/>
-          <w:szCs w:val="24"/>
-          <w:u w:val="single"/>
-        </w:rPr>
-        <w:t>DOT</w:t>
-      </w:r>
-      <w:r>
-        <w:rPr>
-          <w:rFonts w:cstheme="minorHAnsi"/>
-          <w:sz w:val="24"/>
-          <w:szCs w:val="24"/>
-          <w:u w:val="single"/>
-        </w:rPr>
-        <w:t> :</w:t>
+          <w:sz w:val="28"/>
+          <w:szCs w:val="28"/>
+          <w:u w:val="single"/>
+          <w:lang w:val="en-US"/>
+        </w:rPr>
+      </w:pPr>
+    </w:p>
+    <w:p>
+      <w:pPr>
+        <w:spacing w:line="240" w:lineRule="auto"/>
+        <w:rPr>
+          <w:rFonts w:cstheme="minorHAnsi"/>
+          <w:sz w:val="28"/>
+          <w:szCs w:val="28"/>
+          <w:u w:val="single"/>
+          <w:lang w:val="en-US"/>
+        </w:rPr>
+      </w:pPr>
+    </w:p>
+    <w:p>
+      <w:pPr>
+        <w:spacing w:line="240" w:lineRule="auto"/>
+        <w:rPr>
+          <w:rFonts w:cstheme="minorHAnsi"/>
+          <w:sz w:val="28"/>
+          <w:szCs w:val="28"/>
+          <w:u w:val="single"/>
+          <w:lang w:val="en-US"/>
+        </w:rPr>
+      </w:pPr>
+    </w:p>
+    <w:p>
+      <w:pPr>
+        <w:spacing w:line="240" w:lineRule="auto"/>
+        <w:rPr>
+          <w:rFonts w:cstheme="minorHAnsi"/>
+          <w:sz w:val="28"/>
+          <w:szCs w:val="28"/>
+          <w:u w:val="single"/>
+          <w:lang w:val="en-US"/>
+        </w:rPr>
+      </w:pPr>
+    </w:p>
+    <w:p>
+      <w:pPr>
+        <w:spacing w:line="240" w:lineRule="auto"/>
+        <w:rPr>
+          <w:rFonts w:cstheme="minorHAnsi"/>
+          <w:sz w:val="28"/>
+          <w:szCs w:val="28"/>
+          <w:u w:val="single"/>
+          <w:lang w:val="en-US"/>
+        </w:rPr>
+      </w:pPr>
+    </w:p>
+    <w:p>
+      <w:pPr>
+        <w:spacing w:line="240" w:lineRule="auto"/>
+        <w:rPr>
+          <w:rFonts w:cstheme="minorHAnsi"/>
+          <w:sz w:val="28"/>
+          <w:szCs w:val="28"/>
+          <w:u w:val="single"/>
+          <w:lang w:val="en-US"/>
+        </w:rPr>
+      </w:pPr>
+    </w:p>
+    <w:p>
+      <w:pPr>
+        <w:spacing w:line="240" w:lineRule="auto"/>
+        <w:rPr>
+          <w:rFonts w:cstheme="minorHAnsi"/>
+          <w:sz w:val="28"/>
+          <w:szCs w:val="28"/>
+          <w:u w:val="single"/>
+        </w:rPr>
+      </w:pPr>
+      <w:r>
+        <w:rPr>
+          <w:rFonts w:cstheme="minorHAnsi"/>
+          <w:sz w:val="28"/>
+          <w:szCs w:val="28"/>
+          <w:u w:val="single"/>
+        </w:rPr>
+        <w:t>DOT :</w:t>
       </w:r>
     </w:p>
     <w:p>
@@ -736,8 +845,6 @@
         <w:spacing w:after="0" w:line="240" w:lineRule="auto"/>
         <w:rPr>
           <w:rFonts w:eastAsia="Times New Roman" w:cstheme="minorHAnsi"/>
-          <w:sz w:val="20"/>
-          <w:szCs w:val="20"/>
           <w:lang w:eastAsia="fr-FR"/>
         </w:rPr>
       </w:pPr>
@@ -745,8 +852,6 @@
         <w:rPr>
           <w:rFonts w:eastAsia="Times New Roman" w:cstheme="minorHAnsi"/>
           <w:color w:val="000000"/>
-          <w:sz w:val="20"/>
-          <w:szCs w:val="20"/>
           <w:lang w:eastAsia="fr-FR"/>
         </w:rPr>
         <w:t>15/09 :</w:t>
@@ -757,8 +862,6 @@
         <w:spacing w:after="0" w:line="240" w:lineRule="auto"/>
         <w:rPr>
           <w:rFonts w:eastAsia="Times New Roman" w:cstheme="minorHAnsi"/>
-          <w:sz w:val="20"/>
-          <w:szCs w:val="20"/>
           <w:lang w:eastAsia="fr-FR"/>
         </w:rPr>
       </w:pPr>
@@ -766,8 +869,6 @@
         <w:rPr>
           <w:rFonts w:eastAsia="Times New Roman" w:cstheme="minorHAnsi"/>
           <w:color w:val="000000"/>
-          <w:sz w:val="20"/>
-          <w:szCs w:val="20"/>
           <w:lang w:eastAsia="fr-FR"/>
         </w:rPr>
         <w:t xml:space="preserve">Découverte des thèses de Thomas PENNE, (Nathanael Rota inaccessible en ligne), et début de la recherche sur </w:t>
@@ -776,8 +877,6 @@
         <w:rPr>
           <w:rFonts w:eastAsia="Times New Roman" w:cstheme="minorHAnsi"/>
           <w:color w:val="000000"/>
-          <w:sz w:val="20"/>
-          <w:szCs w:val="20"/>
           <w:lang w:eastAsia="fr-FR"/>
         </w:rPr>
         <w:t>les filtres</w:t>
@@ -786,8 +885,6 @@
         <w:rPr>
           <w:rFonts w:eastAsia="Times New Roman" w:cstheme="minorHAnsi"/>
           <w:color w:val="000000"/>
-          <w:sz w:val="20"/>
-          <w:szCs w:val="20"/>
           <w:lang w:eastAsia="fr-FR"/>
         </w:rPr>
         <w:t xml:space="preserve"> de </w:t>
@@ -796,8 +893,6 @@
         <w:rPr>
           <w:rFonts w:eastAsia="Times New Roman" w:cstheme="minorHAnsi"/>
           <w:color w:val="000000"/>
-          <w:sz w:val="20"/>
-          <w:szCs w:val="20"/>
           <w:lang w:eastAsia="fr-FR"/>
         </w:rPr>
         <w:t>K</w:t>
@@ -806,8 +901,6 @@
         <w:rPr>
           <w:rFonts w:eastAsia="Times New Roman" w:cstheme="minorHAnsi"/>
           <w:color w:val="000000"/>
-          <w:sz w:val="20"/>
-          <w:szCs w:val="20"/>
           <w:lang w:eastAsia="fr-FR"/>
         </w:rPr>
         <w:t>alman (filtre bayésien) et particle image velocimetry (mouvement de foule)</w:t>
@@ -818,8 +911,6 @@
         <w:spacing w:after="0" w:line="240" w:lineRule="auto"/>
         <w:rPr>
           <w:rFonts w:eastAsia="Times New Roman" w:cstheme="minorHAnsi"/>
-          <w:sz w:val="20"/>
-          <w:szCs w:val="20"/>
           <w:lang w:eastAsia="fr-FR"/>
         </w:rPr>
       </w:pPr>
@@ -829,8 +920,6 @@
         <w:spacing w:after="0" w:line="240" w:lineRule="auto"/>
         <w:rPr>
           <w:rFonts w:eastAsia="Times New Roman" w:cstheme="minorHAnsi"/>
-          <w:sz w:val="20"/>
-          <w:szCs w:val="20"/>
           <w:lang w:eastAsia="fr-FR"/>
         </w:rPr>
       </w:pPr>
@@ -838,8 +927,6 @@
         <w:rPr>
           <w:rFonts w:eastAsia="Times New Roman" w:cstheme="minorHAnsi"/>
           <w:color w:val="000000"/>
-          <w:sz w:val="20"/>
-          <w:szCs w:val="20"/>
           <w:lang w:eastAsia="fr-FR"/>
         </w:rPr>
         <w:t>22/09 :</w:t>
@@ -850,8 +937,6 @@
         <w:spacing w:after="0" w:line="240" w:lineRule="auto"/>
         <w:rPr>
           <w:rFonts w:eastAsia="Times New Roman" w:cstheme="minorHAnsi"/>
-          <w:sz w:val="20"/>
-          <w:szCs w:val="20"/>
           <w:lang w:eastAsia="fr-FR"/>
         </w:rPr>
       </w:pPr>
@@ -859,8 +944,6 @@
         <w:rPr>
           <w:rFonts w:eastAsia="Times New Roman" w:cstheme="minorHAnsi"/>
           <w:color w:val="000000"/>
-          <w:sz w:val="20"/>
-          <w:szCs w:val="20"/>
           <w:lang w:eastAsia="fr-FR"/>
         </w:rPr>
         <w:t>Découverte de la thèse d’Ali Darwich, du mémoire de Mohamed Dahmane, début de la conception de l’algorithme en m’appuyant sur la thèse d’Ali Darwich qui utilise un modèle de soustraction d’image, plus performant sur des caméras fixes</w:t>
@@ -871,8 +954,6 @@
         <w:spacing w:line="240" w:lineRule="auto"/>
         <w:rPr>
           <w:rFonts w:cstheme="minorHAnsi"/>
-          <w:sz w:val="20"/>
-          <w:szCs w:val="20"/>
         </w:rPr>
       </w:pPr>
     </w:p>
@@ -881,15 +962,11 @@
         <w:spacing w:after="0" w:line="240" w:lineRule="auto"/>
         <w:rPr>
           <w:rFonts w:cstheme="minorHAnsi"/>
-          <w:sz w:val="20"/>
-          <w:szCs w:val="20"/>
-        </w:rPr>
-      </w:pPr>
-      <w:r>
-        <w:rPr>
-          <w:rFonts w:cstheme="minorHAnsi"/>
-          <w:sz w:val="20"/>
-          <w:szCs w:val="20"/>
+        </w:rPr>
+      </w:pPr>
+      <w:r>
+        <w:rPr>
+          <w:rFonts w:cstheme="minorHAnsi"/>
         </w:rPr>
         <w:t xml:space="preserve">29/09 : </w:t>
       </w:r>
@@ -899,23 +976,17 @@
         <w:spacing w:after="0" w:line="240" w:lineRule="auto"/>
         <w:rPr>
           <w:rFonts w:cstheme="minorHAnsi"/>
-          <w:sz w:val="20"/>
-          <w:szCs w:val="20"/>
-        </w:rPr>
-      </w:pPr>
-      <w:r>
-        <w:rPr>
-          <w:rFonts w:cstheme="minorHAnsi"/>
-          <w:sz w:val="20"/>
-          <w:szCs w:val="20"/>
+        </w:rPr>
+      </w:pPr>
+      <w:r>
+        <w:rPr>
+          <w:rFonts w:cstheme="minorHAnsi"/>
         </w:rPr>
         <w:t xml:space="preserve">Création du </w:t>
       </w:r>
       <w:r>
         <w:rPr>
           <w:rFonts w:cstheme="minorHAnsi"/>
-          <w:sz w:val="20"/>
-          <w:szCs w:val="20"/>
         </w:rPr>
         <w:t>GitHub</w:t>
       </w:r>
@@ -925,25 +996,19 @@
         <w:spacing w:line="240" w:lineRule="auto"/>
         <w:rPr>
           <w:rFonts w:cstheme="minorHAnsi"/>
-          <w:sz w:val="20"/>
-          <w:szCs w:val="20"/>
-        </w:rPr>
-      </w:pPr>
-    </w:p>
-    <w:p>
-      <w:pPr>
-        <w:spacing w:line="240" w:lineRule="auto"/>
-        <w:rPr>
-          <w:rFonts w:cstheme="minorHAnsi"/>
-          <w:sz w:val="20"/>
-          <w:szCs w:val="20"/>
-        </w:rPr>
-      </w:pPr>
-      <w:r>
-        <w:rPr>
-          <w:rFonts w:cstheme="minorHAnsi"/>
-          <w:sz w:val="20"/>
-          <w:szCs w:val="20"/>
+        </w:rPr>
+      </w:pPr>
+    </w:p>
+    <w:p>
+      <w:pPr>
+        <w:spacing w:line="240" w:lineRule="auto"/>
+        <w:rPr>
+          <w:rFonts w:cstheme="minorHAnsi"/>
+        </w:rPr>
+      </w:pPr>
+      <w:r>
+        <w:rPr>
+          <w:rFonts w:cstheme="minorHAnsi"/>
         </w:rPr>
         <w:t>06/10 et 13/10 :</w:t>
       </w:r>
@@ -953,63 +1018,48 @@
         <w:spacing w:line="240" w:lineRule="auto"/>
         <w:rPr>
           <w:rFonts w:cstheme="minorHAnsi"/>
-          <w:sz w:val="20"/>
-          <w:szCs w:val="20"/>
-        </w:rPr>
-      </w:pPr>
-      <w:r>
-        <w:rPr>
-          <w:rFonts w:cstheme="minorHAnsi"/>
-          <w:sz w:val="20"/>
-          <w:szCs w:val="20"/>
-        </w:rPr>
+        </w:rPr>
+      </w:pPr>
+      <w:r>
+        <w:rPr>
+          <w:rFonts w:cstheme="minorHAnsi"/>
+        </w:rPr>
+        <w:lastRenderedPageBreak/>
         <w:t>Conception des programmes permettant de charger des images</w:t>
       </w:r>
       <w:r>
         <w:rPr>
           <w:rFonts w:cstheme="minorHAnsi"/>
-          <w:sz w:val="20"/>
-          <w:szCs w:val="20"/>
         </w:rPr>
         <w:t xml:space="preserve"> </w:t>
       </w:r>
       <w:r>
         <w:rPr>
           <w:rFonts w:cstheme="minorHAnsi"/>
-          <w:sz w:val="20"/>
-          <w:szCs w:val="20"/>
         </w:rPr>
         <w:t>et voir le</w:t>
       </w:r>
       <w:r>
         <w:rPr>
           <w:rFonts w:cstheme="minorHAnsi"/>
-          <w:sz w:val="20"/>
-          <w:szCs w:val="20"/>
         </w:rPr>
         <w:t>s</w:t>
       </w:r>
       <w:r>
         <w:rPr>
           <w:rFonts w:cstheme="minorHAnsi"/>
-          <w:sz w:val="20"/>
-          <w:szCs w:val="20"/>
         </w:rPr>
         <w:t xml:space="preserve"> mouvement</w:t>
       </w:r>
       <w:r>
         <w:rPr>
           <w:rFonts w:cstheme="minorHAnsi"/>
-          <w:sz w:val="20"/>
-          <w:szCs w:val="20"/>
         </w:rPr>
         <w:t>s</w:t>
       </w:r>
       <w:r>
         <w:rPr>
           <w:rFonts w:cstheme="minorHAnsi"/>
-          <w:sz w:val="20"/>
-          <w:szCs w:val="20"/>
         </w:rPr>
         <w:t xml:space="preserve"> entre plusieurs images.</w:t>
       </w:r>
@@ -1253,6 +1303,118 @@
     </w:lvl>
   </w:abstractNum>
   <w:abstractNum w:abstractNumId="2" w15:restartNumberingAfterBreak="0">
+    <w:nsid w:val="638E7D67"/>
+    <w:multiLevelType w:val="hybridMultilevel"/>
+    <w:tmpl w:val="C808849A"/>
+    <w:lvl w:ilvl="0" w:tplc="E6583F74">
+      <w:numFmt w:val="bullet"/>
+      <w:lvlText w:val="-"/>
+      <w:lvlJc w:val="left"/>
+      <w:pPr>
+        <w:ind w:left="720" w:hanging="360"/>
+      </w:pPr>
+      <w:rPr>
+        <w:rFonts w:ascii="Calibri" w:eastAsiaTheme="minorHAnsi" w:hAnsi="Calibri" w:cs="Calibri" w:hint="default"/>
+      </w:rPr>
+    </w:lvl>
+    <w:lvl w:ilvl="1" w:tplc="040C0003" w:tentative="1">
+      <w:start w:val="1"/>
+      <w:numFmt w:val="bullet"/>
+      <w:lvlText w:val="o"/>
+      <w:lvlJc w:val="left"/>
+      <w:pPr>
+        <w:ind w:left="1440" w:hanging="360"/>
+      </w:pPr>
+      <w:rPr>
+        <w:rFonts w:ascii="Courier New" w:hAnsi="Courier New" w:cs="Courier New" w:hint="default"/>
+      </w:rPr>
+    </w:lvl>
+    <w:lvl w:ilvl="2" w:tplc="040C0005" w:tentative="1">
+      <w:start w:val="1"/>
+      <w:numFmt w:val="bullet"/>
+      <w:lvlText w:val=""/>
+      <w:lvlJc w:val="left"/>
+      <w:pPr>
+        <w:ind w:left="2160" w:hanging="360"/>
+      </w:pPr>
+      <w:rPr>
+        <w:rFonts w:ascii="Wingdings" w:hAnsi="Wingdings" w:hint="default"/>
+      </w:rPr>
+    </w:lvl>
+    <w:lvl w:ilvl="3" w:tplc="040C0001" w:tentative="1">
+      <w:start w:val="1"/>
+      <w:numFmt w:val="bullet"/>
+      <w:lvlText w:val=""/>
+      <w:lvlJc w:val="left"/>
+      <w:pPr>
+        <w:ind w:left="2880" w:hanging="360"/>
+      </w:pPr>
+      <w:rPr>
+        <w:rFonts w:ascii="Symbol" w:hAnsi="Symbol" w:hint="default"/>
+      </w:rPr>
+    </w:lvl>
+    <w:lvl w:ilvl="4" w:tplc="040C0003" w:tentative="1">
+      <w:start w:val="1"/>
+      <w:numFmt w:val="bullet"/>
+      <w:lvlText w:val="o"/>
+      <w:lvlJc w:val="left"/>
+      <w:pPr>
+        <w:ind w:left="3600" w:hanging="360"/>
+      </w:pPr>
+      <w:rPr>
+        <w:rFonts w:ascii="Courier New" w:hAnsi="Courier New" w:cs="Courier New" w:hint="default"/>
+      </w:rPr>
+    </w:lvl>
+    <w:lvl w:ilvl="5" w:tplc="040C0005" w:tentative="1">
+      <w:start w:val="1"/>
+      <w:numFmt w:val="bullet"/>
+      <w:lvlText w:val=""/>
+      <w:lvlJc w:val="left"/>
+      <w:pPr>
+        <w:ind w:left="4320" w:hanging="360"/>
+      </w:pPr>
+      <w:rPr>
+        <w:rFonts w:ascii="Wingdings" w:hAnsi="Wingdings" w:hint="default"/>
+      </w:rPr>
+    </w:lvl>
+    <w:lvl w:ilvl="6" w:tplc="040C0001" w:tentative="1">
+      <w:start w:val="1"/>
+      <w:numFmt w:val="bullet"/>
+      <w:lvlText w:val=""/>
+      <w:lvlJc w:val="left"/>
+      <w:pPr>
+        <w:ind w:left="5040" w:hanging="360"/>
+      </w:pPr>
+      <w:rPr>
+        <w:rFonts w:ascii="Symbol" w:hAnsi="Symbol" w:hint="default"/>
+      </w:rPr>
+    </w:lvl>
+    <w:lvl w:ilvl="7" w:tplc="040C0003" w:tentative="1">
+      <w:start w:val="1"/>
+      <w:numFmt w:val="bullet"/>
+      <w:lvlText w:val="o"/>
+      <w:lvlJc w:val="left"/>
+      <w:pPr>
+        <w:ind w:left="5760" w:hanging="360"/>
+      </w:pPr>
+      <w:rPr>
+        <w:rFonts w:ascii="Courier New" w:hAnsi="Courier New" w:cs="Courier New" w:hint="default"/>
+      </w:rPr>
+    </w:lvl>
+    <w:lvl w:ilvl="8" w:tplc="040C0005" w:tentative="1">
+      <w:start w:val="1"/>
+      <w:numFmt w:val="bullet"/>
+      <w:lvlText w:val=""/>
+      <w:lvlJc w:val="left"/>
+      <w:pPr>
+        <w:ind w:left="6480" w:hanging="360"/>
+      </w:pPr>
+      <w:rPr>
+        <w:rFonts w:ascii="Wingdings" w:hAnsi="Wingdings" w:hint="default"/>
+      </w:rPr>
+    </w:lvl>
+  </w:abstractNum>
+  <w:abstractNum w:abstractNumId="3" w15:restartNumberingAfterBreak="0">
     <w:nsid w:val="6D8C506B"/>
     <w:multiLevelType w:val="hybridMultilevel"/>
     <w:tmpl w:val="E9D8B832"/>
@@ -1341,7 +1503,7 @@
       </w:pPr>
     </w:lvl>
   </w:abstractNum>
-  <w:abstractNum w:abstractNumId="3" w15:restartNumberingAfterBreak="0">
+  <w:abstractNum w:abstractNumId="4" w15:restartNumberingAfterBreak="0">
     <w:nsid w:val="6F293D70"/>
     <w:multiLevelType w:val="hybridMultilevel"/>
     <w:tmpl w:val="4FBA0094"/>
@@ -1454,16 +1616,19 @@
     </w:lvl>
   </w:abstractNum>
   <w:num w:numId="1" w16cid:durableId="54160519">
-    <w:abstractNumId w:val="2"/>
+    <w:abstractNumId w:val="3"/>
   </w:num>
   <w:num w:numId="2" w16cid:durableId="2053339002">
-    <w:abstractNumId w:val="3"/>
+    <w:abstractNumId w:val="4"/>
   </w:num>
   <w:num w:numId="3" w16cid:durableId="1880897896">
     <w:abstractNumId w:val="0"/>
   </w:num>
   <w:num w:numId="4" w16cid:durableId="2001501886">
     <w:abstractNumId w:val="1"/>
+  </w:num>
+  <w:num w:numId="5" w16cid:durableId="950864448">
+    <w:abstractNumId w:val="2"/>
   </w:num>
 </w:numbering>
 </file>
@@ -1934,6 +2099,18 @@
       <w:u w:val="single"/>
     </w:rPr>
   </w:style>
+  <w:style w:type="character" w:styleId="Lienhypertextesuivivisit">
+    <w:name w:val="FollowedHyperlink"/>
+    <w:basedOn w:val="Policepardfaut"/>
+    <w:uiPriority w:val="99"/>
+    <w:semiHidden/>
+    <w:unhideWhenUsed/>
+    <w:rsid w:val="00664D02"/>
+    <w:rPr>
+      <w:color w:val="954F72" w:themeColor="followedHyperlink"/>
+      <w:u w:val="single"/>
+    </w:rPr>
+  </w:style>
 </w:styles>
 </file>
 

</xml_diff>